<commit_message>
Added invalid key press sound. Fix static in helicopter sound. Renamed InputExetensionMethods to InputHelper. Moved GetAlphaCharacterInput into InputHelper. Remove a period from all GameTime doc comments. Refactored Help, HowToPlay, and Credit scenes to use a Sprite instead of drawing the texture themselves. Sprite is not long abstract. Misc. code rearrangements.
This commit is too big. I will never do something this huge in one commit again.
</commit_message>
<xml_diff>
--- a/DesignDoc.docx
+++ b/DesignDoc.docx
@@ -3,8 +3,397 @@
 <w:document xmlns:wpc="http://schemas.microsoft.com/office/word/2010/wordprocessingCanvas" xmlns:mc="http://schemas.openxmlformats.org/markup-compatibility/2006" xmlns:o="urn:schemas-microsoft-com:office:office" xmlns:r="http://schemas.openxmlformats.org/officeDocument/2006/relationships" xmlns:m="http://schemas.openxmlformats.org/officeDocument/2006/math" xmlns:v="urn:schemas-microsoft-com:vml" xmlns:wp14="http://schemas.microsoft.com/office/word/2010/wordprocessingDrawing" xmlns:wp="http://schemas.openxmlformats.org/drawingml/2006/wordprocessingDrawing" xmlns:w10="urn:schemas-microsoft-com:office:word" xmlns:w="http://schemas.openxmlformats.org/wordprocessingml/2006/main" xmlns:w14="http://schemas.microsoft.com/office/word/2010/wordml" xmlns:w15="http://schemas.microsoft.com/office/word/2012/wordml" xmlns:wpg="http://schemas.microsoft.com/office/word/2010/wordprocessingGroup" xmlns:wpi="http://schemas.microsoft.com/office/word/2010/wordprocessingInk" xmlns:wne="http://schemas.microsoft.com/office/word/2006/wordml" xmlns:wps="http://schemas.microsoft.com/office/word/2010/wordprocessingShape" mc:Ignorable="w14 w15 wp14">
   <w:body>
     <w:p>
-      <w:r>
-        <w:t>Resources used:</w:t>
+      <w:pPr>
+        <w:pStyle w:val="Heading1"/>
+        <w:jc w:val="center"/>
+      </w:pPr>
+      <w:r>
+        <w:t>Description &amp; Features</w:t>
+      </w:r>
+    </w:p>
+    <w:p>
+      <w:r>
+        <w:t>Stuff.</w:t>
+      </w:r>
+    </w:p>
+    <w:p/>
+    <w:p>
+      <w:pPr>
+        <w:pStyle w:val="Heading1"/>
+        <w:jc w:val="center"/>
+      </w:pPr>
+      <w:r>
+        <w:t>Classes</w:t>
+      </w:r>
+    </w:p>
+    <w:p>
+      <w:proofErr w:type="spellStart"/>
+      <w:r>
+        <w:t>SharedSettings</w:t>
+      </w:r>
+      <w:proofErr w:type="spellEnd"/>
+      <w:r>
+        <w:t>:</w:t>
+      </w:r>
+      <w:r>
+        <w:t xml:space="preserve"> Contains common values that are used throughout the game</w:t>
+      </w:r>
+    </w:p>
+    <w:p>
+      <w:proofErr w:type="spellStart"/>
+      <w:r>
+        <w:t>SceneManager</w:t>
+      </w:r>
+      <w:proofErr w:type="spellEnd"/>
+      <w:r>
+        <w:t>:</w:t>
+      </w:r>
+      <w:r>
+        <w:t xml:space="preserve"> Manages which scene is currently active. Updates and draws the active </w:t>
+      </w:r>
+      <w:r>
+        <w:t>scene</w:t>
+      </w:r>
+    </w:p>
+    <w:p>
+      <w:proofErr w:type="spellStart"/>
+      <w:r>
+        <w:t>InputHelper</w:t>
+      </w:r>
+      <w:proofErr w:type="spellEnd"/>
+      <w:r>
+        <w:t>:</w:t>
+      </w:r>
+      <w:r>
+        <w:t xml:space="preserve"> Static helper methods for dealing with control input</w:t>
+      </w:r>
+    </w:p>
+    <w:p>
+      <w:proofErr w:type="spellStart"/>
+      <w:r>
+        <w:t>HelicopterGame</w:t>
+      </w:r>
+      <w:proofErr w:type="spellEnd"/>
+      <w:r>
+        <w:t>:</w:t>
+      </w:r>
+      <w:r>
+        <w:t xml:space="preserve"> The game class</w:t>
+      </w:r>
+    </w:p>
+    <w:p>
+      <w:proofErr w:type="spellStart"/>
+      <w:r>
+        <w:t>MenuScene</w:t>
+      </w:r>
+      <w:proofErr w:type="spellEnd"/>
+      <w:r>
+        <w:t>:</w:t>
+      </w:r>
+      <w:r>
+        <w:t xml:space="preserve"> The menu scene for the game</w:t>
+      </w:r>
+      <w:r>
+        <w:t>. Allows users to select a scene</w:t>
+      </w:r>
+    </w:p>
+    <w:p>
+      <w:proofErr w:type="spellStart"/>
+      <w:r>
+        <w:t>HowToPlayScene</w:t>
+      </w:r>
+      <w:proofErr w:type="spellEnd"/>
+      <w:r>
+        <w:t>:</w:t>
+      </w:r>
+      <w:r>
+        <w:t xml:space="preserve"> Displays information about how to play the game</w:t>
+      </w:r>
+    </w:p>
+    <w:p>
+      <w:proofErr w:type="spellStart"/>
+      <w:r>
+        <w:t>HighScoreScene</w:t>
+      </w:r>
+      <w:proofErr w:type="spellEnd"/>
+      <w:r>
+        <w:t>:</w:t>
+      </w:r>
+      <w:r>
+        <w:t xml:space="preserve"> The high score scene for the game. Displays the top 5 high scores and allows users to</w:t>
+      </w:r>
+      <w:r>
+        <w:br/>
+        <w:t xml:space="preserve"> </w:t>
+      </w:r>
+      <w:r>
+        <w:tab/>
+        <w:t>enter a 3 letter name if they get into the top 5 scores.</w:t>
+      </w:r>
+    </w:p>
+    <w:p>
+      <w:proofErr w:type="spellStart"/>
+      <w:r>
+        <w:t>HelpScene</w:t>
+      </w:r>
+      <w:proofErr w:type="spellEnd"/>
+      <w:r>
+        <w:t>:</w:t>
+      </w:r>
+      <w:r>
+        <w:t xml:space="preserve"> Displays a description of the game</w:t>
+      </w:r>
+    </w:p>
+    <w:p>
+      <w:proofErr w:type="spellStart"/>
+      <w:r>
+        <w:t>CreditScene</w:t>
+      </w:r>
+      <w:proofErr w:type="spellEnd"/>
+      <w:r>
+        <w:t>:</w:t>
+      </w:r>
+      <w:r>
+        <w:t xml:space="preserve"> Displays the credits for the game</w:t>
+      </w:r>
+    </w:p>
+    <w:p>
+      <w:proofErr w:type="spellStart"/>
+      <w:r>
+        <w:t>ActionScene</w:t>
+      </w:r>
+      <w:proofErr w:type="spellEnd"/>
+      <w:r>
+        <w:t>:</w:t>
+      </w:r>
+      <w:r>
+        <w:t xml:space="preserve"> The playable scene for the game. TODO!</w:t>
+      </w:r>
+    </w:p>
+    <w:p>
+      <w:proofErr w:type="spellStart"/>
+      <w:r>
+        <w:t>MenuComponent</w:t>
+      </w:r>
+      <w:proofErr w:type="spellEnd"/>
+      <w:r>
+        <w:t>:</w:t>
+      </w:r>
+      <w:r>
+        <w:t xml:space="preserve"> Handles the menu scene input and draws the menu entries.</w:t>
+      </w:r>
+    </w:p>
+    <w:p>
+      <w:proofErr w:type="spellStart"/>
+      <w:r>
+        <w:t>HighScoreEntry</w:t>
+      </w:r>
+      <w:proofErr w:type="spellEnd"/>
+      <w:r>
+        <w:t>:</w:t>
+      </w:r>
+      <w:r>
+        <w:t xml:space="preserve"> Represents the data for an entry on the high score scene.</w:t>
+      </w:r>
+    </w:p>
+    <w:p>
+      <w:proofErr w:type="spellStart"/>
+      <w:r>
+        <w:t>FlashingTextDisplay</w:t>
+      </w:r>
+      <w:proofErr w:type="spellEnd"/>
+      <w:r>
+        <w:t>:</w:t>
+      </w:r>
+      <w:r>
+        <w:t xml:space="preserve"> Displays text on screen that flashes on and off</w:t>
+      </w:r>
+    </w:p>
+    <w:p>
+      <w:proofErr w:type="spellStart"/>
+      <w:r>
+        <w:t>TextDisplay</w:t>
+      </w:r>
+      <w:proofErr w:type="spellEnd"/>
+      <w:r>
+        <w:t>:</w:t>
+      </w:r>
+      <w:r>
+        <w:t xml:space="preserve"> Displays text on screen</w:t>
+      </w:r>
+    </w:p>
+    <w:p>
+      <w:r>
+        <w:t>Sprite:</w:t>
+      </w:r>
+      <w:r>
+        <w:t xml:space="preserve"> Abstract class for any textured sprite. Simplifies </w:t>
+      </w:r>
+      <w:r>
+        <w:t>creating up new sprite classes</w:t>
+      </w:r>
+      <w:r>
+        <w:t>.</w:t>
+      </w:r>
+    </w:p>
+    <w:p>
+      <w:proofErr w:type="spellStart"/>
+      <w:r>
+        <w:t>ScreenLoopSprite</w:t>
+      </w:r>
+      <w:proofErr w:type="spellEnd"/>
+      <w:r>
+        <w:t>:</w:t>
+      </w:r>
+      <w:r>
+        <w:t xml:space="preserve"> A sprite that continuously loops from left to right on the screen in a seamless fashion.</w:t>
+      </w:r>
+    </w:p>
+    <w:p>
+      <w:proofErr w:type="spellStart"/>
+      <w:r>
+        <w:t>AnimatedSprite</w:t>
+      </w:r>
+      <w:proofErr w:type="spellEnd"/>
+      <w:r>
+        <w:t>:</w:t>
+      </w:r>
+      <w:r>
+        <w:t xml:space="preserve"> A sprite that has animation frames.</w:t>
+      </w:r>
+    </w:p>
+    <w:p>
+      <w:proofErr w:type="spellStart"/>
+      <w:r>
+        <w:t>GameScene</w:t>
+      </w:r>
+      <w:proofErr w:type="spellEnd"/>
+      <w:r>
+        <w:t>:</w:t>
+      </w:r>
+      <w:r>
+        <w:t xml:space="preserve"> Abstract class inherited by all Scenes in the game. Handles the drawing and updating of </w:t>
+      </w:r>
+      <w:r>
+        <w:br/>
+      </w:r>
+      <w:r>
+        <w:tab/>
+        <w:t>scene components.</w:t>
+      </w:r>
+    </w:p>
+    <w:p>
+      <w:r>
+        <w:t>Obstacle:</w:t>
+      </w:r>
+      <w:r>
+        <w:t xml:space="preserve"> A </w:t>
+      </w:r>
+      <w:proofErr w:type="spellStart"/>
+      <w:r>
+        <w:t>collidable</w:t>
+      </w:r>
+      <w:proofErr w:type="spellEnd"/>
+      <w:r>
+        <w:t xml:space="preserve"> sprite for the </w:t>
+      </w:r>
+      <w:r>
+        <w:t>player to avoid that scrolls from right to left.</w:t>
+      </w:r>
+    </w:p>
+    <w:p>
+      <w:proofErr w:type="spellStart"/>
+      <w:r>
+        <w:t>ICollidable</w:t>
+      </w:r>
+      <w:proofErr w:type="spellEnd"/>
+      <w:r>
+        <w:t xml:space="preserve"> – Interface:</w:t>
+      </w:r>
+      <w:r>
+        <w:t xml:space="preserve"> Interface with methods for getting an objects bounds and for notifying the object </w:t>
+      </w:r>
+      <w:r>
+        <w:br/>
+      </w:r>
+      <w:r>
+        <w:tab/>
+        <w:t>of a collision.</w:t>
+      </w:r>
+    </w:p>
+    <w:p>
+      <w:r>
+        <w:t>Helicopter:</w:t>
+      </w:r>
+      <w:r>
+        <w:t xml:space="preserve"> The helicopter that the player controls. It is always falling unless the player is using one of </w:t>
+      </w:r>
+      <w:r>
+        <w:br/>
+      </w:r>
+      <w:r>
+        <w:tab/>
+        <w:t>the input keys in which case it starts to rise.</w:t>
+      </w:r>
+      <w:r>
+        <w:t xml:space="preserve"> It can collide with obstacles and the borders.</w:t>
+      </w:r>
+    </w:p>
+    <w:p>
+      <w:r>
+        <w:t>Explosion:</w:t>
+      </w:r>
+      <w:r>
+        <w:t xml:space="preserve"> An animated explosion that plays when the helicopter crashes.</w:t>
+      </w:r>
+    </w:p>
+    <w:p>
+      <w:proofErr w:type="spellStart"/>
+      <w:r>
+        <w:lastRenderedPageBreak/>
+        <w:t>CollisionManager</w:t>
+      </w:r>
+      <w:proofErr w:type="spellEnd"/>
+      <w:r>
+        <w:t>:</w:t>
+      </w:r>
+      <w:r>
+        <w:t xml:space="preserve"> Checks for collisions between the helicopter and obstacles or borders.</w:t>
+      </w:r>
+      <w:r>
+        <w:t xml:space="preserve"> Notifies the </w:t>
+      </w:r>
+      <w:r>
+        <w:br/>
+      </w:r>
+      <w:r>
+        <w:tab/>
+        <w:t>colliding objects of their collision so they can react to it.</w:t>
+      </w:r>
+    </w:p>
+    <w:p>
+      <w:r>
+        <w:t>Border:</w:t>
+      </w:r>
+      <w:r>
+        <w:t xml:space="preserve"> A </w:t>
+      </w:r>
+      <w:proofErr w:type="spellStart"/>
+      <w:r>
+        <w:t>collidable</w:t>
+      </w:r>
+      <w:proofErr w:type="spellEnd"/>
+      <w:r>
+        <w:t xml:space="preserve"> sprite for the scrolling top and bottom borders of the action scene.</w:t>
+      </w:r>
+    </w:p>
+    <w:p>
+      <w:pPr>
+        <w:pStyle w:val="Heading1"/>
+        <w:jc w:val="center"/>
+      </w:pPr>
+      <w:r>
+        <w:t>Resources</w:t>
       </w:r>
     </w:p>
     <w:p>
@@ -15,6 +404,9 @@
           <w:numId w:val="1"/>
         </w:numPr>
       </w:pPr>
+      <w:r>
+        <w:t xml:space="preserve">Background Texture: </w:t>
+      </w:r>
       <w:hyperlink r:id="rId7" w:history="1">
         <w:r>
           <w:rPr>
@@ -32,6 +424,9 @@
           <w:numId w:val="1"/>
         </w:numPr>
       </w:pPr>
+      <w:r>
+        <w:t xml:space="preserve">Border Texture: </w:t>
+      </w:r>
       <w:hyperlink r:id="rId8" w:history="1">
         <w:r>
           <w:rPr>
@@ -48,7 +443,15 @@
           <w:ilvl w:val="0"/>
           <w:numId w:val="1"/>
         </w:numPr>
-      </w:pPr>
+        <w:rPr>
+          <w:rStyle w:val="Hyperlink"/>
+          <w:color w:val="auto"/>
+          <w:u w:val="none"/>
+        </w:rPr>
+      </w:pPr>
+      <w:r>
+        <w:t xml:space="preserve">Obstacle Texture: </w:t>
+      </w:r>
       <w:hyperlink r:id="rId9" w:history="1">
         <w:r>
           <w:rPr>
@@ -59,11 +462,138 @@
       </w:hyperlink>
     </w:p>
     <w:p>
+      <w:pPr>
+        <w:pStyle w:val="ListParagraph"/>
+        <w:numPr>
+          <w:ilvl w:val="0"/>
+          <w:numId w:val="1"/>
+        </w:numPr>
+        <w:rPr>
+          <w:rStyle w:val="Hyperlink"/>
+          <w:color w:val="auto"/>
+          <w:u w:val="none"/>
+        </w:rPr>
+      </w:pPr>
+      <w:r>
+        <w:rPr>
+          <w:rStyle w:val="Hyperlink"/>
+          <w:color w:val="auto"/>
+          <w:u w:val="none"/>
+        </w:rPr>
+        <w:t>Border Collision Sound:</w:t>
+      </w:r>
+      <w:r>
+        <w:rPr>
+          <w:rStyle w:val="Hyperlink"/>
+          <w:color w:val="auto"/>
+          <w:u w:val="none"/>
+        </w:rPr>
+        <w:t xml:space="preserve"> </w:t>
+      </w:r>
+      <w:hyperlink r:id="rId10" w:history="1">
+        <w:r>
+          <w:rPr>
+            <w:rStyle w:val="Hyperlink"/>
+          </w:rPr>
+          <w:t>http://www.freesound.org/people/severaltimes/sounds/242859/</w:t>
+        </w:r>
+      </w:hyperlink>
+    </w:p>
+    <w:p>
+      <w:pPr>
+        <w:pStyle w:val="ListParagraph"/>
+        <w:numPr>
+          <w:ilvl w:val="0"/>
+          <w:numId w:val="1"/>
+        </w:numPr>
+        <w:rPr>
+          <w:rStyle w:val="Hyperlink"/>
+          <w:color w:val="auto"/>
+          <w:u w:val="none"/>
+        </w:rPr>
+      </w:pPr>
+      <w:r>
+        <w:rPr>
+          <w:rStyle w:val="Hyperlink"/>
+          <w:color w:val="auto"/>
+          <w:u w:val="none"/>
+        </w:rPr>
+        <w:t xml:space="preserve">Helicopter Sound: </w:t>
+      </w:r>
+      <w:hyperlink r:id="rId11" w:history="1">
+        <w:r>
+          <w:rPr>
+            <w:rStyle w:val="Hyperlink"/>
+          </w:rPr>
+          <w:t>http://www.freesound.org/people/lezaarth/sounds/232818/</w:t>
+        </w:r>
+      </w:hyperlink>
+    </w:p>
+    <w:p>
+      <w:pPr>
+        <w:pStyle w:val="ListParagraph"/>
+        <w:numPr>
+          <w:ilvl w:val="0"/>
+          <w:numId w:val="1"/>
+        </w:numPr>
+        <w:rPr>
+          <w:rStyle w:val="Hyperlink"/>
+          <w:color w:val="auto"/>
+          <w:u w:val="none"/>
+        </w:rPr>
+      </w:pPr>
+      <w:r>
+        <w:rPr>
+          <w:rStyle w:val="Hyperlink"/>
+          <w:color w:val="auto"/>
+          <w:u w:val="none"/>
+        </w:rPr>
+        <w:t xml:space="preserve">Obstacle Collision Sound: </w:t>
+      </w:r>
+      <w:hyperlink r:id="rId12" w:history="1">
+        <w:r>
+          <w:rPr>
+            <w:rStyle w:val="Hyperlink"/>
+          </w:rPr>
+          <w:t>http://www.freesound.org/people/DJ%20Chronos/sounds/123226/</w:t>
+        </w:r>
+      </w:hyperlink>
+    </w:p>
+    <w:p>
+      <w:pPr>
+        <w:pStyle w:val="ListParagraph"/>
+        <w:numPr>
+          <w:ilvl w:val="0"/>
+          <w:numId w:val="1"/>
+        </w:numPr>
+        <w:rPr>
+          <w:rStyle w:val="Hyperlink"/>
+          <w:color w:val="auto"/>
+          <w:u w:val="none"/>
+        </w:rPr>
+      </w:pPr>
+      <w:r>
+        <w:rPr>
+          <w:rStyle w:val="Hyperlink"/>
+          <w:color w:val="auto"/>
+          <w:u w:val="none"/>
+        </w:rPr>
+        <w:t xml:space="preserve">Invalid Key Press Sound: </w:t>
+      </w:r>
+      <w:r>
+        <w:rPr>
+          <w:rStyle w:val="Hyperlink"/>
+        </w:rPr>
+        <w:t>http://www.freesound.org/people/melissapons/sounds/176238/</w:t>
+      </w:r>
       <w:bookmarkStart w:id="0" w:name="_GoBack"/>
       <w:bookmarkEnd w:id="0"/>
     </w:p>
+    <w:p/>
+    <w:p/>
+    <w:p/>
     <w:sectPr>
-      <w:headerReference w:type="default" r:id="rId10"/>
+      <w:headerReference w:type="default" r:id="rId13"/>
       <w:pgSz w:w="12240" w:h="15840"/>
       <w:pgMar w:top="1440" w:right="1440" w:bottom="1440" w:left="1440" w:header="720" w:footer="720" w:gutter="0"/>
       <w:cols w:space="720"/>
@@ -656,6 +1186,49 @@
     <w:name w:val="Normal"/>
     <w:qFormat/>
   </w:style>
+  <w:style w:type="paragraph" w:styleId="Heading1">
+    <w:name w:val="heading 1"/>
+    <w:basedOn w:val="Normal"/>
+    <w:next w:val="Normal"/>
+    <w:link w:val="Heading1Char"/>
+    <w:uiPriority w:val="9"/>
+    <w:qFormat/>
+    <w:rsid w:val="00377FC8"/>
+    <w:pPr>
+      <w:keepNext/>
+      <w:keepLines/>
+      <w:spacing w:before="240" w:after="0"/>
+      <w:outlineLvl w:val="0"/>
+    </w:pPr>
+    <w:rPr>
+      <w:rFonts w:asciiTheme="majorHAnsi" w:eastAsiaTheme="majorEastAsia" w:hAnsiTheme="majorHAnsi" w:cstheme="majorBidi"/>
+      <w:color w:val="2E74B5" w:themeColor="accent1" w:themeShade="BF"/>
+      <w:sz w:val="32"/>
+      <w:szCs w:val="32"/>
+    </w:rPr>
+  </w:style>
+  <w:style w:type="paragraph" w:styleId="Heading2">
+    <w:name w:val="heading 2"/>
+    <w:basedOn w:val="Normal"/>
+    <w:next w:val="Normal"/>
+    <w:link w:val="Heading2Char"/>
+    <w:uiPriority w:val="9"/>
+    <w:unhideWhenUsed/>
+    <w:qFormat/>
+    <w:rsid w:val="00510D75"/>
+    <w:pPr>
+      <w:keepNext/>
+      <w:keepLines/>
+      <w:spacing w:before="40" w:after="0"/>
+      <w:outlineLvl w:val="1"/>
+    </w:pPr>
+    <w:rPr>
+      <w:rFonts w:asciiTheme="majorHAnsi" w:eastAsiaTheme="majorEastAsia" w:hAnsiTheme="majorHAnsi" w:cstheme="majorBidi"/>
+      <w:color w:val="2E74B5" w:themeColor="accent1" w:themeShade="BF"/>
+      <w:sz w:val="26"/>
+      <w:szCs w:val="26"/>
+    </w:rPr>
+  </w:style>
   <w:style w:type="character" w:default="1" w:styleId="DefaultParagraphFont">
     <w:name w:val="Default Paragraph Font"/>
     <w:uiPriority w:val="1"/>
@@ -748,6 +1321,32 @@
       <w:ind w:left="720"/>
       <w:contextualSpacing/>
     </w:pPr>
+  </w:style>
+  <w:style w:type="character" w:customStyle="1" w:styleId="Heading2Char">
+    <w:name w:val="Heading 2 Char"/>
+    <w:basedOn w:val="DefaultParagraphFont"/>
+    <w:link w:val="Heading2"/>
+    <w:uiPriority w:val="9"/>
+    <w:rsid w:val="00510D75"/>
+    <w:rPr>
+      <w:rFonts w:asciiTheme="majorHAnsi" w:eastAsiaTheme="majorEastAsia" w:hAnsiTheme="majorHAnsi" w:cstheme="majorBidi"/>
+      <w:color w:val="2E74B5" w:themeColor="accent1" w:themeShade="BF"/>
+      <w:sz w:val="26"/>
+      <w:szCs w:val="26"/>
+    </w:rPr>
+  </w:style>
+  <w:style w:type="character" w:customStyle="1" w:styleId="Heading1Char">
+    <w:name w:val="Heading 1 Char"/>
+    <w:basedOn w:val="DefaultParagraphFont"/>
+    <w:link w:val="Heading1"/>
+    <w:uiPriority w:val="9"/>
+    <w:rsid w:val="00377FC8"/>
+    <w:rPr>
+      <w:rFonts w:asciiTheme="majorHAnsi" w:eastAsiaTheme="majorEastAsia" w:hAnsiTheme="majorHAnsi" w:cstheme="majorBidi"/>
+      <w:color w:val="2E74B5" w:themeColor="accent1" w:themeShade="BF"/>
+      <w:sz w:val="32"/>
+      <w:szCs w:val="32"/>
+    </w:rPr>
   </w:style>
 </w:styles>
 </file>

</xml_diff>

<commit_message>
Swapped out invalid key press sound. Reduces the volume of the invalid key press sound.
</commit_message>
<xml_diff>
--- a/DesignDoc.docx
+++ b/DesignDoc.docx
@@ -27,26 +27,16 @@
       </w:r>
     </w:p>
     <w:p>
-      <w:proofErr w:type="spellStart"/>
-      <w:r>
-        <w:t>SharedSettings</w:t>
-      </w:r>
-      <w:proofErr w:type="spellEnd"/>
-      <w:r>
-        <w:t>:</w:t>
+      <w:r>
+        <w:t>SharedSettings:</w:t>
       </w:r>
       <w:r>
         <w:t xml:space="preserve"> Contains common values that are used throughout the game</w:t>
       </w:r>
     </w:p>
     <w:p>
-      <w:proofErr w:type="spellStart"/>
-      <w:r>
-        <w:t>SceneManager</w:t>
-      </w:r>
-      <w:proofErr w:type="spellEnd"/>
-      <w:r>
-        <w:t>:</w:t>
+      <w:r>
+        <w:t>SceneManager:</w:t>
       </w:r>
       <w:r>
         <w:t xml:space="preserve"> Manages which scene is currently active. Updates and draws the active </w:t>
@@ -56,39 +46,24 @@
       </w:r>
     </w:p>
     <w:p>
-      <w:proofErr w:type="spellStart"/>
-      <w:r>
-        <w:t>InputHelper</w:t>
-      </w:r>
-      <w:proofErr w:type="spellEnd"/>
-      <w:r>
-        <w:t>:</w:t>
+      <w:r>
+        <w:t>InputHelper:</w:t>
       </w:r>
       <w:r>
         <w:t xml:space="preserve"> Static helper methods for dealing with control input</w:t>
       </w:r>
     </w:p>
     <w:p>
-      <w:proofErr w:type="spellStart"/>
-      <w:r>
-        <w:t>HelicopterGame</w:t>
-      </w:r>
-      <w:proofErr w:type="spellEnd"/>
-      <w:r>
-        <w:t>:</w:t>
+      <w:r>
+        <w:t>HelicopterGame:</w:t>
       </w:r>
       <w:r>
         <w:t xml:space="preserve"> The game class</w:t>
       </w:r>
     </w:p>
     <w:p>
-      <w:proofErr w:type="spellStart"/>
-      <w:r>
-        <w:t>MenuScene</w:t>
-      </w:r>
-      <w:proofErr w:type="spellEnd"/>
-      <w:r>
-        <w:t>:</w:t>
+      <w:r>
+        <w:t>MenuScene:</w:t>
       </w:r>
       <w:r>
         <w:t xml:space="preserve"> The menu scene for the game</w:t>
@@ -98,26 +73,16 @@
       </w:r>
     </w:p>
     <w:p>
-      <w:proofErr w:type="spellStart"/>
-      <w:r>
-        <w:t>HowToPlayScene</w:t>
-      </w:r>
-      <w:proofErr w:type="spellEnd"/>
-      <w:r>
-        <w:t>:</w:t>
+      <w:r>
+        <w:t>HowToPlayScene:</w:t>
       </w:r>
       <w:r>
         <w:t xml:space="preserve"> Displays information about how to play the game</w:t>
       </w:r>
     </w:p>
     <w:p>
-      <w:proofErr w:type="spellStart"/>
-      <w:r>
-        <w:t>HighScoreScene</w:t>
-      </w:r>
-      <w:proofErr w:type="spellEnd"/>
-      <w:r>
-        <w:t>:</w:t>
+      <w:r>
+        <w:t>HighScoreScene:</w:t>
       </w:r>
       <w:r>
         <w:t xml:space="preserve"> The high score scene for the game. Displays the top 5 high scores and allows users to</w:t>
@@ -132,91 +97,56 @@
       </w:r>
     </w:p>
     <w:p>
-      <w:proofErr w:type="spellStart"/>
-      <w:r>
-        <w:t>HelpScene</w:t>
-      </w:r>
-      <w:proofErr w:type="spellEnd"/>
-      <w:r>
-        <w:t>:</w:t>
+      <w:r>
+        <w:t>HelpScene:</w:t>
       </w:r>
       <w:r>
         <w:t xml:space="preserve"> Displays a description of the game</w:t>
       </w:r>
     </w:p>
     <w:p>
-      <w:proofErr w:type="spellStart"/>
-      <w:r>
-        <w:t>CreditScene</w:t>
-      </w:r>
-      <w:proofErr w:type="spellEnd"/>
-      <w:r>
-        <w:t>:</w:t>
+      <w:r>
+        <w:t>CreditScene:</w:t>
       </w:r>
       <w:r>
         <w:t xml:space="preserve"> Displays the credits for the game</w:t>
       </w:r>
     </w:p>
     <w:p>
-      <w:proofErr w:type="spellStart"/>
-      <w:r>
-        <w:t>ActionScene</w:t>
-      </w:r>
-      <w:proofErr w:type="spellEnd"/>
-      <w:r>
-        <w:t>:</w:t>
+      <w:r>
+        <w:t>ActionScene:</w:t>
       </w:r>
       <w:r>
         <w:t xml:space="preserve"> The playable scene for the game. TODO!</w:t>
       </w:r>
     </w:p>
     <w:p>
-      <w:proofErr w:type="spellStart"/>
-      <w:r>
-        <w:t>MenuComponent</w:t>
-      </w:r>
-      <w:proofErr w:type="spellEnd"/>
-      <w:r>
-        <w:t>:</w:t>
+      <w:r>
+        <w:t>MenuComponent:</w:t>
       </w:r>
       <w:r>
         <w:t xml:space="preserve"> Handles the menu scene input and draws the menu entries.</w:t>
       </w:r>
     </w:p>
     <w:p>
-      <w:proofErr w:type="spellStart"/>
-      <w:r>
-        <w:t>HighScoreEntry</w:t>
-      </w:r>
-      <w:proofErr w:type="spellEnd"/>
-      <w:r>
-        <w:t>:</w:t>
+      <w:r>
+        <w:t>HighScoreEntry:</w:t>
       </w:r>
       <w:r>
         <w:t xml:space="preserve"> Represents the data for an entry on the high score scene.</w:t>
       </w:r>
     </w:p>
     <w:p>
-      <w:proofErr w:type="spellStart"/>
-      <w:r>
-        <w:t>FlashingTextDisplay</w:t>
-      </w:r>
-      <w:proofErr w:type="spellEnd"/>
-      <w:r>
-        <w:t>:</w:t>
+      <w:r>
+        <w:t>FlashingTextDisplay:</w:t>
       </w:r>
       <w:r>
         <w:t xml:space="preserve"> Displays text on screen that flashes on and off</w:t>
       </w:r>
     </w:p>
     <w:p>
-      <w:proofErr w:type="spellStart"/>
-      <w:r>
-        <w:t>TextDisplay</w:t>
-      </w:r>
-      <w:proofErr w:type="spellEnd"/>
-      <w:r>
-        <w:t>:</w:t>
+      <w:r>
+        <w:t>TextDisplay:</w:t>
       </w:r>
       <w:r>
         <w:t xml:space="preserve"> Displays text on screen</w:t>
@@ -237,39 +167,24 @@
       </w:r>
     </w:p>
     <w:p>
-      <w:proofErr w:type="spellStart"/>
-      <w:r>
-        <w:t>ScreenLoopSprite</w:t>
-      </w:r>
-      <w:proofErr w:type="spellEnd"/>
-      <w:r>
-        <w:t>:</w:t>
+      <w:r>
+        <w:t>ScreenLoopSprite:</w:t>
       </w:r>
       <w:r>
         <w:t xml:space="preserve"> A sprite that continuously loops from left to right on the screen in a seamless fashion.</w:t>
       </w:r>
     </w:p>
     <w:p>
-      <w:proofErr w:type="spellStart"/>
-      <w:r>
-        <w:t>AnimatedSprite</w:t>
-      </w:r>
-      <w:proofErr w:type="spellEnd"/>
-      <w:r>
-        <w:t>:</w:t>
+      <w:r>
+        <w:t>AnimatedSprite:</w:t>
       </w:r>
       <w:r>
         <w:t xml:space="preserve"> A sprite that has animation frames.</w:t>
       </w:r>
     </w:p>
     <w:p>
-      <w:proofErr w:type="spellStart"/>
-      <w:r>
-        <w:t>GameScene</w:t>
-      </w:r>
-      <w:proofErr w:type="spellEnd"/>
-      <w:r>
-        <w:t>:</w:t>
+      <w:r>
+        <w:t>GameScene:</w:t>
       </w:r>
       <w:r>
         <w:t xml:space="preserve"> Abstract class inherited by all Scenes in the game. Handles the drawing and updating of </w:t>
@@ -287,28 +202,15 @@
         <w:t>Obstacle:</w:t>
       </w:r>
       <w:r>
-        <w:t xml:space="preserve"> A </w:t>
-      </w:r>
-      <w:proofErr w:type="spellStart"/>
-      <w:r>
-        <w:t>collidable</w:t>
-      </w:r>
-      <w:proofErr w:type="spellEnd"/>
-      <w:r>
-        <w:t xml:space="preserve"> sprite for the </w:t>
+        <w:t xml:space="preserve"> A collidable sprite for the </w:t>
       </w:r>
       <w:r>
         <w:t>player to avoid that scrolls from right to left.</w:t>
       </w:r>
     </w:p>
     <w:p>
-      <w:proofErr w:type="spellStart"/>
-      <w:r>
-        <w:t>ICollidable</w:t>
-      </w:r>
-      <w:proofErr w:type="spellEnd"/>
-      <w:r>
-        <w:t xml:space="preserve"> – Interface:</w:t>
+      <w:r>
+        <w:t>ICollidable – Interface:</w:t>
       </w:r>
       <w:r>
         <w:t xml:space="preserve"> Interface with methods for getting an objects bounds and for notifying the object </w:t>
@@ -348,14 +250,9 @@
       </w:r>
     </w:p>
     <w:p>
-      <w:proofErr w:type="spellStart"/>
       <w:r>
         <w:lastRenderedPageBreak/>
-        <w:t>CollisionManager</w:t>
-      </w:r>
-      <w:proofErr w:type="spellEnd"/>
-      <w:r>
-        <w:t>:</w:t>
+        <w:t>CollisionManager:</w:t>
       </w:r>
       <w:r>
         <w:t xml:space="preserve"> Checks for collisions between the helicopter and obstacles or borders.</w:t>
@@ -376,15 +273,7 @@
         <w:t>Border:</w:t>
       </w:r>
       <w:r>
-        <w:t xml:space="preserve"> A </w:t>
-      </w:r>
-      <w:proofErr w:type="spellStart"/>
-      <w:r>
-        <w:t>collidable</w:t>
-      </w:r>
-      <w:proofErr w:type="spellEnd"/>
-      <w:r>
-        <w:t xml:space="preserve"> sprite for the scrolling top and bottom borders of the action scene.</w:t>
+        <w:t xml:space="preserve"> A collidable sprite for the scrolling top and bottom borders of the action scene.</w:t>
       </w:r>
     </w:p>
     <w:p>
@@ -583,8 +472,10 @@
       <w:r>
         <w:rPr>
           <w:rStyle w:val="Hyperlink"/>
+          <w:color w:val="auto"/>
+          <w:u w:val="none"/>
         </w:rPr>
-        <w:t>http://www.freesound.org/people/melissapons/sounds/176238/</w:t>
+        <w:t>http://www.freesound.org/people/Splashdust/sounds/67454/</w:t>
       </w:r>
       <w:bookmarkStart w:id="0" w:name="_GoBack"/>
       <w:bookmarkEnd w:id="0"/>

</xml_diff>

<commit_message>
Added Sound effects to the menu.
</commit_message>
<xml_diff>
--- a/DesignDoc.docx
+++ b/DesignDoc.docx
@@ -469,13 +469,125 @@
         </w:rPr>
         <w:t xml:space="preserve">Invalid Key Press Sound: </w:t>
       </w:r>
-      <w:r>
-        <w:rPr>
-          <w:rStyle w:val="Hyperlink"/>
-          <w:color w:val="auto"/>
-          <w:u w:val="none"/>
-        </w:rPr>
-        <w:t>http://www.freesound.org/people/Splashdust/sounds/67454/</w:t>
+      <w:hyperlink r:id="rId13" w:history="1">
+        <w:r>
+          <w:rPr>
+            <w:rStyle w:val="Hyperlink"/>
+          </w:rPr>
+          <w:t>http://www.freesound.org/people/Splashdust/sounds/67454/</w:t>
+        </w:r>
+      </w:hyperlink>
+    </w:p>
+    <w:p>
+      <w:pPr>
+        <w:pStyle w:val="ListParagraph"/>
+        <w:numPr>
+          <w:ilvl w:val="0"/>
+          <w:numId w:val="1"/>
+        </w:numPr>
+        <w:rPr>
+          <w:rStyle w:val="Hyperlink"/>
+          <w:color w:val="auto"/>
+          <w:u w:val="none"/>
+        </w:rPr>
+      </w:pPr>
+      <w:r>
+        <w:rPr>
+          <w:rStyle w:val="Hyperlink"/>
+          <w:color w:val="auto"/>
+          <w:u w:val="none"/>
+        </w:rPr>
+        <w:t xml:space="preserve">Menu selection change sound: </w:t>
+      </w:r>
+      <w:hyperlink r:id="rId14" w:history="1">
+        <w:r>
+          <w:rPr>
+            <w:rStyle w:val="Hyperlink"/>
+          </w:rPr>
+          <w:t>http://www.freesound.org/people/broumbroum/sounds/50561/</w:t>
+        </w:r>
+      </w:hyperlink>
+    </w:p>
+    <w:p>
+      <w:pPr>
+        <w:pStyle w:val="ListParagraph"/>
+        <w:numPr>
+          <w:ilvl w:val="0"/>
+          <w:numId w:val="1"/>
+        </w:numPr>
+        <w:rPr>
+          <w:rStyle w:val="Hyperlink"/>
+          <w:color w:val="auto"/>
+          <w:u w:val="none"/>
+        </w:rPr>
+      </w:pPr>
+      <w:r>
+        <w:rPr>
+          <w:rStyle w:val="Hyperlink"/>
+          <w:color w:val="auto"/>
+          <w:u w:val="none"/>
+        </w:rPr>
+        <w:t xml:space="preserve">Back To Menu Sound: </w:t>
+      </w:r>
+      <w:hyperlink r:id="rId15" w:history="1">
+        <w:r>
+          <w:rPr>
+            <w:rStyle w:val="Hyperlink"/>
+          </w:rPr>
+          <w:t>http://www.freesound.org/people/broumbroum/sounds/50557/</w:t>
+        </w:r>
+      </w:hyperlink>
+    </w:p>
+    <w:p>
+      <w:pPr>
+        <w:pStyle w:val="ListParagraph"/>
+        <w:numPr>
+          <w:ilvl w:val="0"/>
+          <w:numId w:val="1"/>
+        </w:numPr>
+        <w:rPr>
+          <w:rStyle w:val="Hyperlink"/>
+          <w:color w:val="auto"/>
+          <w:u w:val="none"/>
+        </w:rPr>
+      </w:pPr>
+      <w:r>
+        <w:rPr>
+          <w:rStyle w:val="Hyperlink"/>
+          <w:color w:val="auto"/>
+          <w:u w:val="none"/>
+        </w:rPr>
+        <w:t xml:space="preserve">Menu Selection Sound: </w:t>
+      </w:r>
+      <w:hyperlink r:id="rId16" w:history="1">
+        <w:r>
+          <w:rPr>
+            <w:rStyle w:val="Hyperlink"/>
+          </w:rPr>
+          <w:t>http://www.freesound.org/people/broumbroum/sounds/50565/</w:t>
+        </w:r>
+      </w:hyperlink>
+    </w:p>
+    <w:p>
+      <w:pPr>
+        <w:pStyle w:val="ListParagraph"/>
+        <w:numPr>
+          <w:ilvl w:val="0"/>
+          <w:numId w:val="1"/>
+        </w:numPr>
+        <w:rPr>
+          <w:rStyle w:val="Hyperlink"/>
+          <w:color w:val="auto"/>
+          <w:u w:val="none"/>
+        </w:rPr>
+      </w:pPr>
+      <w:r>
+        <w:rPr>
+          <w:rStyle w:val="Hyperlink"/>
+          <w:color w:val="auto"/>
+          <w:u w:val="none"/>
+        </w:rPr>
+        <w:t>Ok</w:t>
       </w:r>
       <w:bookmarkStart w:id="0" w:name="_GoBack"/>
       <w:bookmarkEnd w:id="0"/>
@@ -484,7 +596,7 @@
     <w:p/>
     <w:p/>
     <w:sectPr>
-      <w:headerReference w:type="default" r:id="rId13"/>
+      <w:headerReference w:type="default" r:id="rId17"/>
       <w:pgSz w:w="12240" w:h="15840"/>
       <w:pgMar w:top="1440" w:right="1440" w:bottom="1440" w:left="1440" w:header="720" w:footer="720" w:gutter="0"/>
       <w:cols w:space="720"/>

</xml_diff>

<commit_message>
Added Sounds for beating the highest score and getting a new high score.
</commit_message>
<xml_diff>
--- a/DesignDoc.docx
+++ b/DesignDoc.docx
@@ -587,6 +587,66 @@
           <w:color w:val="auto"/>
           <w:u w:val="none"/>
         </w:rPr>
+        <w:t xml:space="preserve">Beat Highest Score Sound: </w:t>
+      </w:r>
+      <w:hyperlink r:id="rId17" w:history="1">
+        <w:r>
+          <w:rPr>
+            <w:rStyle w:val="Hyperlink"/>
+          </w:rPr>
+          <w:t>http://www.freesound.org/people/Kastenfrosch/sounds/162476/</w:t>
+        </w:r>
+      </w:hyperlink>
+    </w:p>
+    <w:p>
+      <w:pPr>
+        <w:pStyle w:val="ListParagraph"/>
+        <w:numPr>
+          <w:ilvl w:val="0"/>
+          <w:numId w:val="1"/>
+        </w:numPr>
+        <w:rPr>
+          <w:rStyle w:val="Hyperlink"/>
+          <w:color w:val="auto"/>
+          <w:u w:val="none"/>
+        </w:rPr>
+      </w:pPr>
+      <w:r>
+        <w:rPr>
+          <w:rStyle w:val="Hyperlink"/>
+          <w:color w:val="auto"/>
+          <w:u w:val="none"/>
+        </w:rPr>
+        <w:t xml:space="preserve">New High Score Sound: </w:t>
+      </w:r>
+      <w:hyperlink r:id="rId18" w:history="1">
+        <w:r>
+          <w:rPr>
+            <w:rStyle w:val="Hyperlink"/>
+          </w:rPr>
+          <w:t>http://www.freesound.org/people/plasterbrain/sounds/242855/</w:t>
+        </w:r>
+      </w:hyperlink>
+    </w:p>
+    <w:p>
+      <w:pPr>
+        <w:pStyle w:val="ListParagraph"/>
+        <w:numPr>
+          <w:ilvl w:val="0"/>
+          <w:numId w:val="1"/>
+        </w:numPr>
+        <w:rPr>
+          <w:rStyle w:val="Hyperlink"/>
+          <w:color w:val="auto"/>
+          <w:u w:val="none"/>
+        </w:rPr>
+      </w:pPr>
+      <w:r>
+        <w:rPr>
+          <w:rStyle w:val="Hyperlink"/>
+          <w:color w:val="auto"/>
+          <w:u w:val="none"/>
+        </w:rPr>
         <w:t>Ok</w:t>
       </w:r>
       <w:bookmarkStart w:id="0" w:name="_GoBack"/>
@@ -596,7 +656,7 @@
     <w:p/>
     <w:p/>
     <w:sectPr>
-      <w:headerReference w:type="default" r:id="rId17"/>
+      <w:headerReference w:type="default" r:id="rId19"/>
       <w:pgSz w:w="12240" w:h="15840"/>
       <w:pgMar w:top="1440" w:right="1440" w:bottom="1440" w:left="1440" w:header="720" w:footer="720" w:gutter="0"/>
       <w:cols w:space="720"/>

</xml_diff>

<commit_message>
Initial implementation of menu music.
</commit_message>
<xml_diff>
--- a/DesignDoc.docx
+++ b/DesignDoc.docx
@@ -27,16 +27,26 @@
       </w:r>
     </w:p>
     <w:p>
-      <w:r>
-        <w:t>SharedSettings:</w:t>
+      <w:proofErr w:type="spellStart"/>
+      <w:r>
+        <w:t>SharedSettings</w:t>
+      </w:r>
+      <w:proofErr w:type="spellEnd"/>
+      <w:r>
+        <w:t>:</w:t>
       </w:r>
       <w:r>
         <w:t xml:space="preserve"> Contains common values that are used throughout the game</w:t>
       </w:r>
     </w:p>
     <w:p>
-      <w:r>
-        <w:t>SceneManager:</w:t>
+      <w:proofErr w:type="spellStart"/>
+      <w:r>
+        <w:t>SceneManager</w:t>
+      </w:r>
+      <w:proofErr w:type="spellEnd"/>
+      <w:r>
+        <w:t>:</w:t>
       </w:r>
       <w:r>
         <w:t xml:space="preserve"> Manages which scene is currently active. Updates and draws the active </w:t>
@@ -46,24 +56,39 @@
       </w:r>
     </w:p>
     <w:p>
-      <w:r>
-        <w:t>InputHelper:</w:t>
+      <w:proofErr w:type="spellStart"/>
+      <w:r>
+        <w:t>InputHelper</w:t>
+      </w:r>
+      <w:proofErr w:type="spellEnd"/>
+      <w:r>
+        <w:t>:</w:t>
       </w:r>
       <w:r>
         <w:t xml:space="preserve"> Static helper methods for dealing with control input</w:t>
       </w:r>
     </w:p>
     <w:p>
-      <w:r>
-        <w:t>HelicopterGame:</w:t>
+      <w:proofErr w:type="spellStart"/>
+      <w:r>
+        <w:t>HelicopterGame</w:t>
+      </w:r>
+      <w:proofErr w:type="spellEnd"/>
+      <w:r>
+        <w:t>:</w:t>
       </w:r>
       <w:r>
         <w:t xml:space="preserve"> The game class</w:t>
       </w:r>
     </w:p>
     <w:p>
-      <w:r>
-        <w:t>MenuScene:</w:t>
+      <w:proofErr w:type="spellStart"/>
+      <w:r>
+        <w:t>MenuScene</w:t>
+      </w:r>
+      <w:proofErr w:type="spellEnd"/>
+      <w:r>
+        <w:t>:</w:t>
       </w:r>
       <w:r>
         <w:t xml:space="preserve"> The menu scene for the game</w:t>
@@ -73,16 +98,26 @@
       </w:r>
     </w:p>
     <w:p>
-      <w:r>
-        <w:t>HowToPlayScene:</w:t>
+      <w:proofErr w:type="spellStart"/>
+      <w:r>
+        <w:t>HowToPlayScene</w:t>
+      </w:r>
+      <w:proofErr w:type="spellEnd"/>
+      <w:r>
+        <w:t>:</w:t>
       </w:r>
       <w:r>
         <w:t xml:space="preserve"> Displays information about how to play the game</w:t>
       </w:r>
     </w:p>
     <w:p>
-      <w:r>
-        <w:t>HighScoreScene:</w:t>
+      <w:proofErr w:type="spellStart"/>
+      <w:r>
+        <w:t>HighScoreScene</w:t>
+      </w:r>
+      <w:proofErr w:type="spellEnd"/>
+      <w:r>
+        <w:t>:</w:t>
       </w:r>
       <w:r>
         <w:t xml:space="preserve"> The high score scene for the game. Displays the top 5 high scores and allows users to</w:t>
@@ -97,56 +132,91 @@
       </w:r>
     </w:p>
     <w:p>
-      <w:r>
-        <w:t>HelpScene:</w:t>
+      <w:proofErr w:type="spellStart"/>
+      <w:r>
+        <w:t>HelpScene</w:t>
+      </w:r>
+      <w:proofErr w:type="spellEnd"/>
+      <w:r>
+        <w:t>:</w:t>
       </w:r>
       <w:r>
         <w:t xml:space="preserve"> Displays a description of the game</w:t>
       </w:r>
     </w:p>
     <w:p>
-      <w:r>
-        <w:t>CreditScene:</w:t>
+      <w:proofErr w:type="spellStart"/>
+      <w:r>
+        <w:t>CreditScene</w:t>
+      </w:r>
+      <w:proofErr w:type="spellEnd"/>
+      <w:r>
+        <w:t>:</w:t>
       </w:r>
       <w:r>
         <w:t xml:space="preserve"> Displays the credits for the game</w:t>
       </w:r>
     </w:p>
     <w:p>
-      <w:r>
-        <w:t>ActionScene:</w:t>
+      <w:proofErr w:type="spellStart"/>
+      <w:r>
+        <w:t>ActionScene</w:t>
+      </w:r>
+      <w:proofErr w:type="spellEnd"/>
+      <w:r>
+        <w:t>:</w:t>
       </w:r>
       <w:r>
         <w:t xml:space="preserve"> The playable scene for the game. TODO!</w:t>
       </w:r>
     </w:p>
     <w:p>
-      <w:r>
-        <w:t>MenuComponent:</w:t>
+      <w:proofErr w:type="spellStart"/>
+      <w:r>
+        <w:t>MenuComponent</w:t>
+      </w:r>
+      <w:proofErr w:type="spellEnd"/>
+      <w:r>
+        <w:t>:</w:t>
       </w:r>
       <w:r>
         <w:t xml:space="preserve"> Handles the menu scene input and draws the menu entries.</w:t>
       </w:r>
     </w:p>
     <w:p>
-      <w:r>
-        <w:t>HighScoreEntry:</w:t>
+      <w:proofErr w:type="spellStart"/>
+      <w:r>
+        <w:t>HighScoreEntry</w:t>
+      </w:r>
+      <w:proofErr w:type="spellEnd"/>
+      <w:r>
+        <w:t>:</w:t>
       </w:r>
       <w:r>
         <w:t xml:space="preserve"> Represents the data for an entry on the high score scene.</w:t>
       </w:r>
     </w:p>
     <w:p>
-      <w:r>
-        <w:t>FlashingTextDisplay:</w:t>
+      <w:proofErr w:type="spellStart"/>
+      <w:r>
+        <w:t>FlashingTextDisplay</w:t>
+      </w:r>
+      <w:proofErr w:type="spellEnd"/>
+      <w:r>
+        <w:t>:</w:t>
       </w:r>
       <w:r>
         <w:t xml:space="preserve"> Displays text on screen that flashes on and off</w:t>
       </w:r>
     </w:p>
     <w:p>
-      <w:r>
-        <w:t>TextDisplay:</w:t>
+      <w:proofErr w:type="spellStart"/>
+      <w:r>
+        <w:t>TextDisplay</w:t>
+      </w:r>
+      <w:proofErr w:type="spellEnd"/>
+      <w:r>
+        <w:t>:</w:t>
       </w:r>
       <w:r>
         <w:t xml:space="preserve"> Displays text on screen</w:t>
@@ -167,24 +237,39 @@
       </w:r>
     </w:p>
     <w:p>
-      <w:r>
-        <w:t>ScreenLoopSprite:</w:t>
+      <w:proofErr w:type="spellStart"/>
+      <w:r>
+        <w:t>ScreenLoopSprite</w:t>
+      </w:r>
+      <w:proofErr w:type="spellEnd"/>
+      <w:r>
+        <w:t>:</w:t>
       </w:r>
       <w:r>
         <w:t xml:space="preserve"> A sprite that continuously loops from left to right on the screen in a seamless fashion.</w:t>
       </w:r>
     </w:p>
     <w:p>
-      <w:r>
-        <w:t>AnimatedSprite:</w:t>
+      <w:proofErr w:type="spellStart"/>
+      <w:r>
+        <w:t>AnimatedSprite</w:t>
+      </w:r>
+      <w:proofErr w:type="spellEnd"/>
+      <w:r>
+        <w:t>:</w:t>
       </w:r>
       <w:r>
         <w:t xml:space="preserve"> A sprite that has animation frames.</w:t>
       </w:r>
     </w:p>
     <w:p>
-      <w:r>
-        <w:t>GameScene:</w:t>
+      <w:proofErr w:type="spellStart"/>
+      <w:r>
+        <w:t>GameScene</w:t>
+      </w:r>
+      <w:proofErr w:type="spellEnd"/>
+      <w:r>
+        <w:t>:</w:t>
       </w:r>
       <w:r>
         <w:t xml:space="preserve"> Abstract class inherited by all Scenes in the game. Handles the drawing and updating of </w:t>
@@ -202,15 +287,28 @@
         <w:t>Obstacle:</w:t>
       </w:r>
       <w:r>
-        <w:t xml:space="preserve"> A collidable sprite for the </w:t>
+        <w:t xml:space="preserve"> A </w:t>
+      </w:r>
+      <w:proofErr w:type="spellStart"/>
+      <w:r>
+        <w:t>collidable</w:t>
+      </w:r>
+      <w:proofErr w:type="spellEnd"/>
+      <w:r>
+        <w:t xml:space="preserve"> sprite for the </w:t>
       </w:r>
       <w:r>
         <w:t>player to avoid that scrolls from right to left.</w:t>
       </w:r>
     </w:p>
     <w:p>
-      <w:r>
-        <w:t>ICollidable – Interface:</w:t>
+      <w:proofErr w:type="spellStart"/>
+      <w:r>
+        <w:t>ICollidable</w:t>
+      </w:r>
+      <w:proofErr w:type="spellEnd"/>
+      <w:r>
+        <w:t xml:space="preserve"> – Interface:</w:t>
       </w:r>
       <w:r>
         <w:t xml:space="preserve"> Interface with methods for getting an objects bounds and for notifying the object </w:t>
@@ -250,9 +348,14 @@
       </w:r>
     </w:p>
     <w:p>
+      <w:proofErr w:type="spellStart"/>
       <w:r>
         <w:lastRenderedPageBreak/>
-        <w:t>CollisionManager:</w:t>
+        <w:t>CollisionManager</w:t>
+      </w:r>
+      <w:proofErr w:type="spellEnd"/>
+      <w:r>
+        <w:t>:</w:t>
       </w:r>
       <w:r>
         <w:t xml:space="preserve"> Checks for collisions between the helicopter and obstacles or borders.</w:t>
@@ -273,7 +376,15 @@
         <w:t>Border:</w:t>
       </w:r>
       <w:r>
-        <w:t xml:space="preserve"> A collidable sprite for the scrolling top and bottom borders of the action scene.</w:t>
+        <w:t xml:space="preserve"> A </w:t>
+      </w:r>
+      <w:proofErr w:type="spellStart"/>
+      <w:r>
+        <w:t>collidable</w:t>
+      </w:r>
+      <w:proofErr w:type="spellEnd"/>
+      <w:r>
+        <w:t xml:space="preserve"> sprite for the scrolling top and bottom borders of the action scene.</w:t>
       </w:r>
     </w:p>
     <w:p>
@@ -497,14 +608,36 @@
           <w:color w:val="auto"/>
           <w:u w:val="none"/>
         </w:rPr>
-        <w:t xml:space="preserve">Menu selection change sound: </w:t>
+        <w:t>Menu Selection Change S</w:t>
+      </w:r>
+      <w:r>
+        <w:rPr>
+          <w:rStyle w:val="Hyperlink"/>
+          <w:color w:val="auto"/>
+          <w:u w:val="none"/>
+        </w:rPr>
+        <w:t>ound:</w:t>
+      </w:r>
+      <w:r>
+        <w:rPr>
+          <w:rStyle w:val="Hyperlink"/>
+          <w:color w:val="auto"/>
+          <w:u w:val="none"/>
+        </w:rPr>
+        <w:t xml:space="preserve"> </w:t>
       </w:r>
       <w:hyperlink r:id="rId14" w:history="1">
         <w:r>
           <w:rPr>
             <w:rStyle w:val="Hyperlink"/>
           </w:rPr>
-          <w:t>http://www.freesound.org/people/broumbroum/sounds/50561/</w:t>
+          <w:t>http://www.freesound.org</w:t>
+        </w:r>
+        <w:r>
+          <w:rPr>
+            <w:rStyle w:val="Hyperlink"/>
+          </w:rPr>
+          <w:t>/people/broumbroum/sounds/50561</w:t>
         </w:r>
       </w:hyperlink>
     </w:p>
@@ -647,16 +780,44 @@
           <w:color w:val="auto"/>
           <w:u w:val="none"/>
         </w:rPr>
-        <w:t>Ok</w:t>
-      </w:r>
+        <w:t xml:space="preserve">Menu Music: </w:t>
+      </w:r>
+      <w:hyperlink r:id="rId19" w:history="1">
+        <w:r>
+          <w:rPr>
+            <w:rStyle w:val="Hyperlink"/>
+          </w:rPr>
+          <w:t>http://incompetech.com/music/royalty-free/index.html?isrc=USUAN1400046</w:t>
+        </w:r>
+      </w:hyperlink>
+    </w:p>
+    <w:p>
+      <w:pPr>
+        <w:pStyle w:val="ListParagraph"/>
+        <w:rPr>
+          <w:rStyle w:val="Hyperlink"/>
+          <w:color w:val="auto"/>
+          <w:u w:val="none"/>
+        </w:rPr>
+      </w:pPr>
       <w:bookmarkStart w:id="0" w:name="_GoBack"/>
       <w:bookmarkEnd w:id="0"/>
+    </w:p>
+    <w:p>
+      <w:pPr>
+        <w:pStyle w:val="ListParagraph"/>
+        <w:rPr>
+          <w:rStyle w:val="Hyperlink"/>
+          <w:color w:val="auto"/>
+          <w:u w:val="none"/>
+        </w:rPr>
+      </w:pPr>
     </w:p>
     <w:p/>
     <w:p/>
     <w:p/>
     <w:sectPr>
-      <w:headerReference w:type="default" r:id="rId19"/>
+      <w:headerReference w:type="default" r:id="rId20"/>
       <w:pgSz w:w="12240" w:h="15840"/>
       <w:pgMar w:top="1440" w:right="1440" w:bottom="1440" w:left="1440" w:header="720" w:footer="720" w:gutter="0"/>
       <w:cols w:space="720"/>

</xml_diff>

<commit_message>
Actually made the credits images. Redid the stage border using a different texture.
</commit_message>
<xml_diff>
--- a/DesignDoc.docx
+++ b/DesignDoc.docx
@@ -27,26 +27,16 @@
       </w:r>
     </w:p>
     <w:p>
-      <w:proofErr w:type="spellStart"/>
-      <w:r>
-        <w:t>SharedSettings</w:t>
-      </w:r>
-      <w:proofErr w:type="spellEnd"/>
-      <w:r>
-        <w:t>:</w:t>
+      <w:r>
+        <w:t>SharedSettings:</w:t>
       </w:r>
       <w:r>
         <w:t xml:space="preserve"> Contains common values that are used throughout the game</w:t>
       </w:r>
     </w:p>
     <w:p>
-      <w:proofErr w:type="spellStart"/>
-      <w:r>
-        <w:t>SceneManager</w:t>
-      </w:r>
-      <w:proofErr w:type="spellEnd"/>
-      <w:r>
-        <w:t>:</w:t>
+      <w:r>
+        <w:t>SceneManager:</w:t>
       </w:r>
       <w:r>
         <w:t xml:space="preserve"> Manages which scene is currently active. Updates and draws the active </w:t>
@@ -56,39 +46,24 @@
       </w:r>
     </w:p>
     <w:p>
-      <w:proofErr w:type="spellStart"/>
-      <w:r>
-        <w:t>InputHelper</w:t>
-      </w:r>
-      <w:proofErr w:type="spellEnd"/>
-      <w:r>
-        <w:t>:</w:t>
+      <w:r>
+        <w:t>InputHelper:</w:t>
       </w:r>
       <w:r>
         <w:t xml:space="preserve"> Static helper methods for dealing with control input</w:t>
       </w:r>
     </w:p>
     <w:p>
-      <w:proofErr w:type="spellStart"/>
-      <w:r>
-        <w:t>HelicopterGame</w:t>
-      </w:r>
-      <w:proofErr w:type="spellEnd"/>
-      <w:r>
-        <w:t>:</w:t>
+      <w:r>
+        <w:t>HelicopterGame:</w:t>
       </w:r>
       <w:r>
         <w:t xml:space="preserve"> The game class</w:t>
       </w:r>
     </w:p>
     <w:p>
-      <w:proofErr w:type="spellStart"/>
-      <w:r>
-        <w:t>MenuScene</w:t>
-      </w:r>
-      <w:proofErr w:type="spellEnd"/>
-      <w:r>
-        <w:t>:</w:t>
+      <w:r>
+        <w:t>MenuScene:</w:t>
       </w:r>
       <w:r>
         <w:t xml:space="preserve"> The menu scene for the game</w:t>
@@ -98,26 +73,16 @@
       </w:r>
     </w:p>
     <w:p>
-      <w:proofErr w:type="spellStart"/>
-      <w:r>
-        <w:t>HowToPlayScene</w:t>
-      </w:r>
-      <w:proofErr w:type="spellEnd"/>
-      <w:r>
-        <w:t>:</w:t>
+      <w:r>
+        <w:t>HowToPlayScene:</w:t>
       </w:r>
       <w:r>
         <w:t xml:space="preserve"> Displays information about how to play the game</w:t>
       </w:r>
     </w:p>
     <w:p>
-      <w:proofErr w:type="spellStart"/>
-      <w:r>
-        <w:t>HighScoreScene</w:t>
-      </w:r>
-      <w:proofErr w:type="spellEnd"/>
-      <w:r>
-        <w:t>:</w:t>
+      <w:r>
+        <w:t>HighScoreScene:</w:t>
       </w:r>
       <w:r>
         <w:t xml:space="preserve"> The high score scene for the game. Displays the top 5 high scores and allows users to</w:t>
@@ -132,91 +97,56 @@
       </w:r>
     </w:p>
     <w:p>
-      <w:proofErr w:type="spellStart"/>
-      <w:r>
-        <w:t>HelpScene</w:t>
-      </w:r>
-      <w:proofErr w:type="spellEnd"/>
-      <w:r>
-        <w:t>:</w:t>
+      <w:r>
+        <w:t>HelpScene:</w:t>
       </w:r>
       <w:r>
         <w:t xml:space="preserve"> Displays a description of the game</w:t>
       </w:r>
     </w:p>
     <w:p>
-      <w:proofErr w:type="spellStart"/>
-      <w:r>
-        <w:t>CreditScene</w:t>
-      </w:r>
-      <w:proofErr w:type="spellEnd"/>
-      <w:r>
-        <w:t>:</w:t>
+      <w:r>
+        <w:t>CreditScene:</w:t>
       </w:r>
       <w:r>
         <w:t xml:space="preserve"> Displays the credits for the game</w:t>
       </w:r>
     </w:p>
     <w:p>
-      <w:proofErr w:type="spellStart"/>
-      <w:r>
-        <w:t>ActionScene</w:t>
-      </w:r>
-      <w:proofErr w:type="spellEnd"/>
-      <w:r>
-        <w:t>:</w:t>
+      <w:r>
+        <w:t>ActionScene:</w:t>
       </w:r>
       <w:r>
         <w:t xml:space="preserve"> The playable scene for the game. TODO!</w:t>
       </w:r>
     </w:p>
     <w:p>
-      <w:proofErr w:type="spellStart"/>
-      <w:r>
-        <w:t>MenuComponent</w:t>
-      </w:r>
-      <w:proofErr w:type="spellEnd"/>
-      <w:r>
-        <w:t>:</w:t>
+      <w:r>
+        <w:t>MenuComponent:</w:t>
       </w:r>
       <w:r>
         <w:t xml:space="preserve"> Handles the menu scene input and draws the menu entries.</w:t>
       </w:r>
     </w:p>
     <w:p>
-      <w:proofErr w:type="spellStart"/>
-      <w:r>
-        <w:t>HighScoreEntry</w:t>
-      </w:r>
-      <w:proofErr w:type="spellEnd"/>
-      <w:r>
-        <w:t>:</w:t>
+      <w:r>
+        <w:t>HighScoreEntry:</w:t>
       </w:r>
       <w:r>
         <w:t xml:space="preserve"> Represents the data for an entry on the high score scene.</w:t>
       </w:r>
     </w:p>
     <w:p>
-      <w:proofErr w:type="spellStart"/>
-      <w:r>
-        <w:t>FlashingTextDisplay</w:t>
-      </w:r>
-      <w:proofErr w:type="spellEnd"/>
-      <w:r>
-        <w:t>:</w:t>
+      <w:r>
+        <w:t>FlashingTextDisplay:</w:t>
       </w:r>
       <w:r>
         <w:t xml:space="preserve"> Displays text on screen that flashes on and off</w:t>
       </w:r>
     </w:p>
     <w:p>
-      <w:proofErr w:type="spellStart"/>
-      <w:r>
-        <w:t>TextDisplay</w:t>
-      </w:r>
-      <w:proofErr w:type="spellEnd"/>
-      <w:r>
-        <w:t>:</w:t>
+      <w:r>
+        <w:t>TextDisplay:</w:t>
       </w:r>
       <w:r>
         <w:t xml:space="preserve"> Displays text on screen</w:t>
@@ -237,39 +167,24 @@
       </w:r>
     </w:p>
     <w:p>
-      <w:proofErr w:type="spellStart"/>
-      <w:r>
-        <w:t>ScreenLoopSprite</w:t>
-      </w:r>
-      <w:proofErr w:type="spellEnd"/>
-      <w:r>
-        <w:t>:</w:t>
+      <w:r>
+        <w:t>ScreenLoopSprite:</w:t>
       </w:r>
       <w:r>
         <w:t xml:space="preserve"> A sprite that continuously loops from left to right on the screen in a seamless fashion.</w:t>
       </w:r>
     </w:p>
     <w:p>
-      <w:proofErr w:type="spellStart"/>
-      <w:r>
-        <w:t>AnimatedSprite</w:t>
-      </w:r>
-      <w:proofErr w:type="spellEnd"/>
-      <w:r>
-        <w:t>:</w:t>
+      <w:r>
+        <w:t>AnimatedSprite:</w:t>
       </w:r>
       <w:r>
         <w:t xml:space="preserve"> A sprite that has animation frames.</w:t>
       </w:r>
     </w:p>
     <w:p>
-      <w:proofErr w:type="spellStart"/>
-      <w:r>
-        <w:t>GameScene</w:t>
-      </w:r>
-      <w:proofErr w:type="spellEnd"/>
-      <w:r>
-        <w:t>:</w:t>
+      <w:r>
+        <w:t>GameScene:</w:t>
       </w:r>
       <w:r>
         <w:t xml:space="preserve"> Abstract class inherited by all Scenes in the game. Handles the drawing and updating of </w:t>
@@ -287,28 +202,15 @@
         <w:t>Obstacle:</w:t>
       </w:r>
       <w:r>
-        <w:t xml:space="preserve"> A </w:t>
-      </w:r>
-      <w:proofErr w:type="spellStart"/>
-      <w:r>
-        <w:t>collidable</w:t>
-      </w:r>
-      <w:proofErr w:type="spellEnd"/>
-      <w:r>
-        <w:t xml:space="preserve"> sprite for the </w:t>
+        <w:t xml:space="preserve"> A collidable sprite for the </w:t>
       </w:r>
       <w:r>
         <w:t>player to avoid that scrolls from right to left.</w:t>
       </w:r>
     </w:p>
     <w:p>
-      <w:proofErr w:type="spellStart"/>
-      <w:r>
-        <w:t>ICollidable</w:t>
-      </w:r>
-      <w:proofErr w:type="spellEnd"/>
-      <w:r>
-        <w:t xml:space="preserve"> – Interface:</w:t>
+      <w:r>
+        <w:t>ICollidable – Interface:</w:t>
       </w:r>
       <w:r>
         <w:t xml:space="preserve"> Interface with methods for getting an objects bounds and for notifying the object </w:t>
@@ -348,14 +250,9 @@
       </w:r>
     </w:p>
     <w:p>
-      <w:proofErr w:type="spellStart"/>
       <w:r>
         <w:lastRenderedPageBreak/>
-        <w:t>CollisionManager</w:t>
-      </w:r>
-      <w:proofErr w:type="spellEnd"/>
-      <w:r>
-        <w:t>:</w:t>
+        <w:t>CollisionManager:</w:t>
       </w:r>
       <w:r>
         <w:t xml:space="preserve"> Checks for collisions between the helicopter and obstacles or borders.</w:t>
@@ -376,15 +273,7 @@
         <w:t>Border:</w:t>
       </w:r>
       <w:r>
-        <w:t xml:space="preserve"> A </w:t>
-      </w:r>
-      <w:proofErr w:type="spellStart"/>
-      <w:r>
-        <w:t>collidable</w:t>
-      </w:r>
-      <w:proofErr w:type="spellEnd"/>
-      <w:r>
-        <w:t xml:space="preserve"> sprite for the scrolling top and bottom borders of the action scene.</w:t>
+        <w:t xml:space="preserve"> A collidable sprite for the scrolling top and bottom borders of the action scene.</w:t>
       </w:r>
     </w:p>
     <w:p>
@@ -432,7 +321,7 @@
           <w:rPr>
             <w:rStyle w:val="Hyperlink"/>
           </w:rPr>
-          <w:t>http://opengameart.org/node/9740</w:t>
+          <w:t>http://opengameart.org/node/7845</w:t>
         </w:r>
       </w:hyperlink>
     </w:p>
@@ -787,35 +676,26 @@
           <w:rPr>
             <w:rStyle w:val="Hyperlink"/>
           </w:rPr>
-          <w:t>http://incompetech.com/music/royalty-free/index.html?isrc=USUAN1400046</w:t>
+          <w:t>http://incompetech.com/music/</w:t>
+        </w:r>
+        <w:r>
+          <w:rPr>
+            <w:rStyle w:val="Hyperlink"/>
+          </w:rPr>
+          <w:t>r</w:t>
+        </w:r>
+        <w:r>
+          <w:rPr>
+            <w:rStyle w:val="Hyperlink"/>
+          </w:rPr>
+          <w:t>oyalty-free/index.html?isrc=USUAN1400046</w:t>
         </w:r>
       </w:hyperlink>
     </w:p>
     <w:p>
-      <w:pPr>
-        <w:pStyle w:val="ListParagraph"/>
-        <w:rPr>
-          <w:rStyle w:val="Hyperlink"/>
-          <w:color w:val="auto"/>
-          <w:u w:val="none"/>
-        </w:rPr>
-      </w:pPr>
       <w:bookmarkStart w:id="0" w:name="_GoBack"/>
       <w:bookmarkEnd w:id="0"/>
     </w:p>
-    <w:p>
-      <w:pPr>
-        <w:pStyle w:val="ListParagraph"/>
-        <w:rPr>
-          <w:rStyle w:val="Hyperlink"/>
-          <w:color w:val="auto"/>
-          <w:u w:val="none"/>
-        </w:rPr>
-      </w:pPr>
-    </w:p>
-    <w:p/>
-    <w:p/>
-    <w:p/>
     <w:sectPr>
       <w:headerReference w:type="default" r:id="rId20"/>
       <w:pgSz w:w="12240" w:h="15840"/>
@@ -1572,6 +1452,18 @@
       <w:szCs w:val="32"/>
     </w:rPr>
   </w:style>
+  <w:style w:type="character" w:styleId="FollowedHyperlink">
+    <w:name w:val="FollowedHyperlink"/>
+    <w:basedOn w:val="DefaultParagraphFont"/>
+    <w:uiPriority w:val="99"/>
+    <w:semiHidden/>
+    <w:unhideWhenUsed/>
+    <w:rsid w:val="00FF529C"/>
+    <w:rPr>
+      <w:color w:val="954F72" w:themeColor="followedHyperlink"/>
+      <w:u w:val="single"/>
+    </w:rPr>
+  </w:style>
 </w:styles>
 </file>
 

</xml_diff>

<commit_message>
Fixed the math in the comments explaining the helicopter acceleration values. Flipped order of OR check in ActionScene.StartGame Updated the Class diagram. Finishing touches on the design document.
</commit_message>
<xml_diff>
--- a/DesignDoc.docx
+++ b/DesignDoc.docx
@@ -4,66 +4,245 @@
   <w:body>
     <w:p>
       <w:pPr>
-        <w:pStyle w:val="Heading1"/>
+        <w:pStyle w:val="Heading2"/>
         <w:jc w:val="center"/>
-      </w:pPr>
-      <w:r>
+        <w:rPr>
+          <w:b/>
+        </w:rPr>
+      </w:pPr>
+      <w:r>
+        <w:rPr>
+          <w:b/>
+        </w:rPr>
         <w:t>Description &amp; Features</w:t>
       </w:r>
     </w:p>
-    <w:p>
-      <w:r>
-        <w:t>Stuff.</w:t>
-      </w:r>
-    </w:p>
     <w:p/>
     <w:p>
-      <w:pPr>
-        <w:pStyle w:val="Heading1"/>
+      <w:r>
+        <w:t>The goal of Helicopter Madness is to last as long as possible without crashing into obstacles or hitting the top or bottom of the game window. The speed at which you travel steadily increases as time progresses making it harder to dodge the obstacles. Score is based on the distance you are able to travel before crashing. While in play gravity is constantly trying to crash you into the ground and you have to counter the gra</w:t>
+      </w:r>
+      <w:r>
+        <w:t>vity by lifting the helicopter.</w:t>
+      </w:r>
+    </w:p>
+    <w:p>
+      <w:r>
+        <w:t>There is a high score system that keeps track of the top 5 scores. If the user beats one of these scores the high score screen will come up and they will be asked to enter a name after they crash. Once they have entered and confirmed their name they will have ability to jump right back into a new game.</w:t>
+      </w:r>
+    </w:p>
+    <w:p/>
+    <w:p/>
+    <w:p>
+      <w:pPr>
+        <w:pStyle w:val="Heading2"/>
         <w:jc w:val="center"/>
-      </w:pPr>
-      <w:r>
+        <w:rPr>
+          <w:b/>
+        </w:rPr>
+      </w:pPr>
+      <w:r>
+        <w:rPr>
+          <w:b/>
+        </w:rPr>
         <w:t>Classes</w:t>
       </w:r>
     </w:p>
-    <w:p>
-      <w:r>
-        <w:t>SharedSettings:</w:t>
+    <w:p/>
+    <w:p>
+      <w:r>
+        <w:rPr>
+          <w:b/>
+        </w:rPr>
+        <w:t>SharedSettings</w:t>
+      </w:r>
+      <w:r>
+        <w:t>:</w:t>
       </w:r>
       <w:r>
         <w:t xml:space="preserve"> Contains common values that are used throughout the game</w:t>
       </w:r>
-    </w:p>
-    <w:p>
-      <w:r>
-        <w:t>SceneManager:</w:t>
-      </w:r>
-      <w:r>
-        <w:t xml:space="preserve"> Manages which scene is currently active. Updates and draws the active </w:t>
+      <w:r>
+        <w:t>.</w:t>
+      </w:r>
+    </w:p>
+    <w:p>
+      <w:r>
+        <w:rPr>
+          <w:b/>
+        </w:rPr>
+        <w:t>InputHelper</w:t>
+      </w:r>
+      <w:r>
+        <w:t>: Static extension / helper methods for dealing with user input.</w:t>
+      </w:r>
+    </w:p>
+    <w:p>
+      <w:r>
+        <w:rPr>
+          <w:b/>
+        </w:rPr>
+        <w:t>TextDisplay</w:t>
+      </w:r>
+      <w:r>
+        <w:t>: Displays a message on screen.</w:t>
+      </w:r>
+    </w:p>
+    <w:p>
+      <w:r>
+        <w:rPr>
+          <w:b/>
+        </w:rPr>
+        <w:t>FlashingTextDisplay</w:t>
+      </w:r>
+      <w:r>
+        <w:t>: Displays text on screen that flashes on and off. It is hidden for half the amount of time it is shown to improve readability.</w:t>
+      </w:r>
+    </w:p>
+    <w:p>
+      <w:r>
+        <w:rPr>
+          <w:b/>
+        </w:rPr>
+        <w:t>Sprite</w:t>
+      </w:r>
+      <w:r>
+        <w:t>: Abstract class for any textured sprite. Simplifies creating new sprite classes by handling the SpriteBatch, texture, and position. Also has an implementation of draw which has the basic functionality required by most sprites.</w:t>
+      </w:r>
+    </w:p>
+    <w:p>
+      <w:r>
+        <w:rPr>
+          <w:b/>
+        </w:rPr>
+        <w:t>ScreenLoopSprite</w:t>
+      </w:r>
+      <w:r>
+        <w:t>: A sprite that continuously loops from left to right on the screen in a seamless fashion by drawing two copies of the texture front to end.</w:t>
+      </w:r>
+    </w:p>
+    <w:p>
+      <w:r>
+        <w:rPr>
+          <w:b/>
+        </w:rPr>
+        <w:t>AnimatedSprite</w:t>
+      </w:r>
+      <w:r>
+        <w:t>: An abstract class for a sprite that has animation frames. This class handles creating the rectangles for each frame of the animation, looping through the frames, and drawing the current frame.</w:t>
+      </w:r>
+    </w:p>
+    <w:p>
+      <w:r>
+        <w:rPr>
+          <w:b/>
+        </w:rPr>
+        <w:t>GameScene</w:t>
+      </w:r>
+      <w:r>
+        <w:t xml:space="preserve">: </w:t>
+      </w:r>
+      <w:r>
+        <w:t>An a</w:t>
+      </w:r>
+      <w:r>
+        <w:t>bstract class inherited by all Scenes in the game. It handles the drawing a</w:t>
+      </w:r>
+      <w:r>
+        <w:t xml:space="preserve">nd updating of </w:t>
+      </w:r>
+      <w:r>
+        <w:t xml:space="preserve">scene components. It maintains two lists of </w:t>
+      </w:r>
+      <w:r>
+        <w:t xml:space="preserve">the added </w:t>
+      </w:r>
+      <w:r>
+        <w:t>components, one of drawable components and one of updateable components to reduce the work required when updating or drawing.</w:t>
+      </w:r>
+    </w:p>
+    <w:p>
+      <w:r>
+        <w:rPr>
+          <w:b/>
+        </w:rPr>
+        <w:t>HelicopterGame</w:t>
+      </w:r>
+      <w:r>
+        <w:t xml:space="preserve">: The game class. It </w:t>
+      </w:r>
+      <w:r>
+        <w:t>creates</w:t>
+      </w:r>
+      <w:r>
+        <w:t xml:space="preserve"> the SceneManager and sets the resolution to 1280x720.</w:t>
+      </w:r>
+    </w:p>
+    <w:p>
+      <w:r>
+        <w:rPr>
+          <w:b/>
+        </w:rPr>
+        <w:t>SceneManager</w:t>
+      </w:r>
+      <w:r>
+        <w:t>:</w:t>
+      </w:r>
+      <w:r>
+        <w:t xml:space="preserve"> </w:t>
+      </w:r>
+      <w:r>
+        <w:t>Creates all of the scenes and m</w:t>
+      </w:r>
+      <w:r>
+        <w:t>anages w</w:t>
+      </w:r>
+      <w:r>
+        <w:t>hich scene is currently active.</w:t>
+      </w:r>
+      <w:r>
+        <w:t xml:space="preserve"> It</w:t>
+      </w:r>
+      <w:r>
+        <w:t xml:space="preserve"> </w:t>
+      </w:r>
+      <w:r>
+        <w:t>u</w:t>
+      </w:r>
+      <w:r>
+        <w:t xml:space="preserve">pdates and draws the active </w:t>
       </w:r>
       <w:r>
         <w:t>scene</w:t>
       </w:r>
-    </w:p>
-    <w:p>
-      <w:r>
-        <w:t>InputHelper:</w:t>
-      </w:r>
-      <w:r>
-        <w:t xml:space="preserve"> Static helper methods for dealing with control input</w:t>
-      </w:r>
-    </w:p>
-    <w:p>
-      <w:r>
-        <w:t>HelicopterGame:</w:t>
-      </w:r>
-      <w:r>
-        <w:t xml:space="preserve"> The game class</w:t>
-      </w:r>
-    </w:p>
-    <w:p>
-      <w:r>
-        <w:t>MenuScene:</w:t>
+      <w:r>
+        <w:t>.</w:t>
+      </w:r>
+      <w:r>
+        <w:t xml:space="preserve"> It also responds to the state of certain scenes. For example if the ActionScene is in its game over state and it has a score higher than any of the high scores, it switches to the HighScoreScene</w:t>
+      </w:r>
+      <w:r>
+        <w:t xml:space="preserve"> which goes into a name entry state</w:t>
+      </w:r>
+      <w:r>
+        <w:t>.</w:t>
+      </w:r>
+    </w:p>
+    <w:p>
+      <w:pPr>
+        <w:rPr>
+          <w:b/>
+        </w:rPr>
+      </w:pPr>
+      <w:r>
+        <w:rPr>
+          <w:b/>
+        </w:rPr>
+        <w:lastRenderedPageBreak/>
+        <w:t>MenuScene</w:t>
+      </w:r>
+      <w:r>
+        <w:t>:</w:t>
       </w:r>
       <w:r>
         <w:t xml:space="preserve"> The menu scene for the game</w:t>
@@ -71,96 +250,226 @@
       <w:r>
         <w:t>. Allows users to select a scene</w:t>
       </w:r>
-    </w:p>
-    <w:p>
-      <w:r>
-        <w:t>HowToPlayScene:</w:t>
-      </w:r>
-      <w:r>
-        <w:t xml:space="preserve"> Displays information about how to play the game</w:t>
-      </w:r>
-    </w:p>
-    <w:p>
-      <w:r>
-        <w:t>HighScoreScene:</w:t>
-      </w:r>
-      <w:r>
-        <w:t xml:space="preserve"> The high score scene for the game. Displays the top 5 high scores and allows users to</w:t>
+      <w:r>
+        <w:t xml:space="preserve"> by pressing up or down to move the selection and enter to confirm the selection.</w:t>
+      </w:r>
+      <w:r>
+        <w:t xml:space="preserve"> Notified SceneManager when a menu selection is made.</w:t>
+      </w:r>
+      <w:r>
+        <w:rPr>
+          <w:b/>
+        </w:rPr>
+        <w:t xml:space="preserve"> </w:t>
+      </w:r>
+    </w:p>
+    <w:p>
+      <w:r>
+        <w:rPr>
+          <w:b/>
+        </w:rPr>
+        <w:t>MenuComponent</w:t>
+      </w:r>
+      <w:r>
+        <w:t>: Handles the menu scene input and draws the menu entries.</w:t>
+      </w:r>
+    </w:p>
+    <w:p>
+      <w:r>
+        <w:rPr>
+          <w:b/>
+        </w:rPr>
+        <w:t>HowToPlayScene</w:t>
+      </w:r>
+      <w:r>
+        <w:t>:</w:t>
+      </w:r>
+      <w:r>
+        <w:t xml:space="preserve"> Displays information about </w:t>
+      </w:r>
+      <w:r>
+        <w:t>the controls for the game. Draws a single sprite with an image showing the controls as the texture.</w:t>
+      </w:r>
+    </w:p>
+    <w:p>
+      <w:r>
+        <w:rPr>
+          <w:b/>
+        </w:rPr>
+        <w:t>HelpScene</w:t>
+      </w:r>
+      <w:r>
+        <w:t>: Displays a description of the game. Draws a single sprite with an image showing the description as the texture.</w:t>
+      </w:r>
+    </w:p>
+    <w:p>
+      <w:r>
+        <w:rPr>
+          <w:b/>
+        </w:rPr>
+        <w:t>CreditScene</w:t>
+      </w:r>
+      <w:r>
+        <w:t>: Displays the credits for the game including references to the sounds used. Draws a single sprite with an image showing the credits as the texture.</w:t>
+      </w:r>
+    </w:p>
+    <w:p>
+      <w:r>
+        <w:rPr>
+          <w:b/>
+        </w:rPr>
+        <w:t>HighScoreScene</w:t>
+      </w:r>
+      <w:r>
+        <w:t>:</w:t>
+      </w:r>
+      <w:r>
+        <w:t xml:space="preserve"> The high score scene for the game. Displays the top 5 hi</w:t>
+      </w:r>
+      <w:r>
+        <w:t>gh scores and allows users to</w:t>
       </w:r>
       <w:r>
         <w:br/>
         <w:t xml:space="preserve"> </w:t>
       </w:r>
       <w:r>
-        <w:tab/>
         <w:t>enter a 3 letter name if they get into the top 5 scores.</w:t>
       </w:r>
     </w:p>
     <w:p>
       <w:r>
-        <w:t>HelpScene:</w:t>
-      </w:r>
-      <w:r>
-        <w:t xml:space="preserve"> Displays a description of the game</w:t>
-      </w:r>
-    </w:p>
-    <w:p>
-      <w:r>
-        <w:t>CreditScene:</w:t>
-      </w:r>
-      <w:r>
-        <w:t xml:space="preserve"> Displays the credits for the game</w:t>
-      </w:r>
-    </w:p>
-    <w:p>
-      <w:r>
-        <w:t>ActionScene:</w:t>
-      </w:r>
-      <w:r>
-        <w:t xml:space="preserve"> The playable scene for the game. TODO!</w:t>
-      </w:r>
-    </w:p>
-    <w:p>
-      <w:r>
-        <w:t>MenuComponent:</w:t>
-      </w:r>
-      <w:r>
-        <w:t xml:space="preserve"> Handles the menu scene input and draws the menu entries.</w:t>
-      </w:r>
-    </w:p>
-    <w:p>
-      <w:r>
-        <w:t>HighScoreEntry:</w:t>
-      </w:r>
-      <w:r>
-        <w:t xml:space="preserve"> Represents the data for an entry on the high score scene.</w:t>
-      </w:r>
-    </w:p>
-    <w:p>
-      <w:r>
-        <w:t>FlashingTextDisplay:</w:t>
-      </w:r>
-      <w:r>
-        <w:t xml:space="preserve"> Displays text on screen that flashes on and off</w:t>
-      </w:r>
-    </w:p>
-    <w:p>
-      <w:r>
-        <w:t>TextDisplay:</w:t>
-      </w:r>
-      <w:r>
-        <w:t xml:space="preserve"> Displays text on screen</w:t>
-      </w:r>
-    </w:p>
-    <w:p>
-      <w:r>
-        <w:t>Sprite:</w:t>
-      </w:r>
-      <w:r>
-        <w:t xml:space="preserve"> Abstract class for any textured sprite. Simplifies </w:t>
-      </w:r>
-      <w:r>
-        <w:t>creating up new sprite classes</w:t>
+        <w:rPr>
+          <w:b/>
+        </w:rPr>
+        <w:t>HighScoreEntry</w:t>
+      </w:r>
+      <w:r>
+        <w:t>: Represents the score and player name for an entry on the high score scene.</w:t>
+      </w:r>
+    </w:p>
+    <w:p>
+      <w:r>
+        <w:rPr>
+          <w:b/>
+        </w:rPr>
+        <w:t>ActionScene</w:t>
+      </w:r>
+      <w:r>
+        <w:t>:</w:t>
+      </w:r>
+      <w:r>
+        <w:t xml:space="preserve"> The playable scene for the game. </w:t>
+      </w:r>
+      <w:r>
+        <w:t>It c</w:t>
+      </w:r>
+      <w:r>
+        <w:t>reates the helicopter, the borders, and all of the obstacles. It repositions and re-enables the obstacles when they disable themselves by going off the left of the screen.</w:t>
+      </w:r>
+      <w:r>
+        <w:t xml:space="preserve"> The current games score</w:t>
+      </w:r>
+      <w:r>
+        <w:t>, which is managed by the ActionScene,</w:t>
+      </w:r>
+      <w:r>
+        <w:t xml:space="preserve"> is displayed on the top left and the highest score is displayed on the top right.</w:t>
+      </w:r>
+    </w:p>
+    <w:p>
+      <w:r>
+        <w:rPr>
+          <w:b/>
+        </w:rPr>
+        <w:t>Obstacle</w:t>
+      </w:r>
+      <w:r>
+        <w:t>:</w:t>
+      </w:r>
+      <w:r>
+        <w:t xml:space="preserve"> A collidable sprite for the </w:t>
+      </w:r>
+      <w:r>
+        <w:t xml:space="preserve">player to avoid </w:t>
+      </w:r>
+      <w:r>
+        <w:t>that scrolls from right to left and disables itself when it goes off the left of the screen.</w:t>
+      </w:r>
+      <w:r>
+        <w:t xml:space="preserve"> It plays a sound when it is involved in a collision.</w:t>
+      </w:r>
+    </w:p>
+    <w:p>
+      <w:r>
+        <w:rPr>
+          <w:b/>
+        </w:rPr>
+        <w:t>Helicopter</w:t>
+      </w:r>
+      <w:r>
+        <w:t>:</w:t>
+      </w:r>
+      <w:r>
+        <w:t xml:space="preserve"> The helicopter that the player controls. It is always falling unle</w:t>
+      </w:r>
+      <w:r>
+        <w:t xml:space="preserve">ss the player is using one of </w:t>
+      </w:r>
+      <w:r>
+        <w:br/>
+      </w:r>
+      <w:r>
+        <w:t>the input keys in which case it starts to rise.</w:t>
+      </w:r>
+      <w:r>
+        <w:t xml:space="preserve"> It can collide with obstacles and the borders.</w:t>
+      </w:r>
+      <w:r>
+        <w:t xml:space="preserve"> When it collides, it starts the explosions animation and stops playing the helicopter sound.</w:t>
+      </w:r>
+    </w:p>
+    <w:p>
+      <w:r>
+        <w:rPr>
+          <w:b/>
+        </w:rPr>
+        <w:t>Border</w:t>
+      </w:r>
+      <w:r>
+        <w:t>: A collidable sprite for the scrolling top and bottom borders of the action scene. It plays a sound when it is involved with a collision.</w:t>
+      </w:r>
+    </w:p>
+    <w:p>
+      <w:r>
+        <w:rPr>
+          <w:b/>
+        </w:rPr>
+        <w:t>Explosion</w:t>
+      </w:r>
+      <w:r>
+        <w:t>:</w:t>
+      </w:r>
+      <w:r>
+        <w:t xml:space="preserve"> An animated explosion that plays when the helicopter crashes.</w:t>
+      </w:r>
+      <w:r>
+        <w:t xml:space="preserve"> It inherits from AnimatedSprite </w:t>
+      </w:r>
+      <w:r>
+        <w:t xml:space="preserve">but </w:t>
+      </w:r>
+      <w:r>
+        <w:t>add</w:t>
+      </w:r>
+      <w:r>
+        <w:t>s</w:t>
+      </w:r>
+      <w:r>
+        <w:t xml:space="preserve"> a delay to the frame change</w:t>
+      </w:r>
+      <w:r>
+        <w:t xml:space="preserve"> and sets the origin of the frame to the frames center</w:t>
       </w:r>
       <w:r>
         <w:t>.</w:t>
@@ -168,251 +477,526 @@
     </w:p>
     <w:p>
       <w:r>
-        <w:t>ScreenLoopSprite:</w:t>
-      </w:r>
-      <w:r>
-        <w:t xml:space="preserve"> A sprite that continuously loops from left to right on the screen in a seamless fashion.</w:t>
-      </w:r>
-    </w:p>
-    <w:p>
-      <w:r>
-        <w:t>AnimatedSprite:</w:t>
-      </w:r>
-      <w:r>
-        <w:t xml:space="preserve"> A sprite that has animation frames.</w:t>
-      </w:r>
-    </w:p>
-    <w:p>
-      <w:r>
-        <w:t>GameScene:</w:t>
-      </w:r>
-      <w:r>
-        <w:t xml:space="preserve"> Abstract class inherited by all Scenes in the game. Handles the drawing and updating of </w:t>
+        <w:rPr>
+          <w:b/>
+        </w:rPr>
+        <w:t>CollisionManager</w:t>
+      </w:r>
+      <w:r>
+        <w:t>:</w:t>
+      </w:r>
+      <w:r>
+        <w:t xml:space="preserve"> Checks for collisions between the helicopter and obstacles or borders.</w:t>
+      </w:r>
+      <w:r>
+        <w:t xml:space="preserve"> Notifies the </w:t>
       </w:r>
       <w:r>
         <w:br/>
       </w:r>
       <w:r>
-        <w:tab/>
-        <w:t>scene components.</w:t>
-      </w:r>
-    </w:p>
-    <w:p>
-      <w:r>
-        <w:t>Obstacle:</w:t>
-      </w:r>
-      <w:r>
-        <w:t xml:space="preserve"> A collidable sprite for the </w:t>
-      </w:r>
-      <w:r>
-        <w:t>player to avoid that scrolls from right to left.</w:t>
-      </w:r>
-    </w:p>
-    <w:p>
-      <w:r>
-        <w:t>ICollidable – Interface:</w:t>
-      </w:r>
-      <w:r>
-        <w:t xml:space="preserve"> Interface with methods for getting an objects bounds and for notifying the object </w:t>
+        <w:t>colliding objects of their collision so they can react to it.</w:t>
+      </w:r>
+    </w:p>
+    <w:p>
+      <w:r>
+        <w:rPr>
+          <w:b/>
+        </w:rPr>
+        <w:t>ICollidable</w:t>
+      </w:r>
+      <w:r>
+        <w:t xml:space="preserve"> – Interface: Interface with methods for getting an objects bounds and for notifying the object </w:t>
       </w:r>
       <w:r>
         <w:br/>
-      </w:r>
-      <w:r>
-        <w:tab/>
         <w:t>of a collision.</w:t>
       </w:r>
     </w:p>
-    <w:p>
-      <w:r>
-        <w:t>Helicopter:</w:t>
-      </w:r>
-      <w:r>
-        <w:t xml:space="preserve"> The helicopter that the player controls. It is always falling unless the player is using one of </w:t>
-      </w:r>
-      <w:r>
-        <w:br/>
-      </w:r>
-      <w:r>
-        <w:tab/>
-        <w:t>the input keys in which case it starts to rise.</w:t>
-      </w:r>
-      <w:r>
-        <w:t xml:space="preserve"> It can collide with obstacles and the borders.</w:t>
-      </w:r>
-    </w:p>
-    <w:p>
-      <w:r>
-        <w:t>Explosion:</w:t>
-      </w:r>
-      <w:r>
-        <w:t xml:space="preserve"> An animated explosion that plays when the helicopter crashes.</w:t>
-      </w:r>
-    </w:p>
-    <w:p>
-      <w:r>
+    <w:p/>
+    <w:p/>
+    <w:p/>
+    <w:p/>
+    <w:p>
+      <w:pPr>
+        <w:pStyle w:val="Heading2"/>
+        <w:jc w:val="center"/>
+        <w:rPr>
+          <w:rStyle w:val="Hyperlink"/>
+          <w:b/>
+          <w:color w:val="2E74B5" w:themeColor="accent1" w:themeShade="BF"/>
+          <w:u w:val="none"/>
+        </w:rPr>
+      </w:pPr>
+      <w:r>
+        <w:rPr>
+          <w:rStyle w:val="Hyperlink"/>
+          <w:b/>
+          <w:color w:val="2E74B5" w:themeColor="accent1" w:themeShade="BF"/>
+          <w:u w:val="none"/>
+        </w:rPr>
         <w:lastRenderedPageBreak/>
-        <w:t>CollisionManager:</w:t>
-      </w:r>
-      <w:r>
-        <w:t xml:space="preserve"> Checks for collisions between the helicopter and obstacles or borders.</w:t>
-      </w:r>
-      <w:r>
-        <w:t xml:space="preserve"> Notifies the </w:t>
-      </w:r>
-      <w:r>
-        <w:br/>
-      </w:r>
-      <w:r>
-        <w:tab/>
-        <w:t>colliding objects of their collision so they can react to it.</w:t>
-      </w:r>
-    </w:p>
-    <w:p>
-      <w:r>
-        <w:t>Border:</w:t>
-      </w:r>
-      <w:r>
-        <w:t xml:space="preserve"> A collidable sprite for the scrolling top and bottom borders of the action scene.</w:t>
-      </w:r>
-    </w:p>
-    <w:p>
-      <w:pPr>
-        <w:pStyle w:val="Heading1"/>
+        <w:t>Class Diagram</w:t>
+      </w:r>
+    </w:p>
+    <w:p>
+      <w:pPr>
         <w:jc w:val="center"/>
       </w:pPr>
       <w:r>
+        <w:rPr>
+          <w:noProof/>
+          <w:lang w:eastAsia="en-CA"/>
+        </w:rPr>
+        <w:drawing>
+          <wp:anchor distT="0" distB="0" distL="114300" distR="114300" simplePos="0" relativeHeight="251661312" behindDoc="0" locked="0" layoutInCell="1" allowOverlap="1">
+            <wp:simplePos x="0" y="0"/>
+            <wp:positionH relativeFrom="column">
+              <wp:posOffset>-914400</wp:posOffset>
+            </wp:positionH>
+            <wp:positionV relativeFrom="paragraph">
+              <wp:posOffset>1226</wp:posOffset>
+            </wp:positionV>
+            <wp:extent cx="7772400" cy="7196328"/>
+            <wp:effectExtent l="0" t="0" r="0" b="5080"/>
+            <wp:wrapTopAndBottom/>
+            <wp:docPr id="11" name="Picture 11"/>
+            <wp:cNvGraphicFramePr>
+              <a:graphicFrameLocks xmlns:a="http://schemas.openxmlformats.org/drawingml/2006/main" noChangeAspect="1"/>
+            </wp:cNvGraphicFramePr>
+            <a:graphic xmlns:a="http://schemas.openxmlformats.org/drawingml/2006/main">
+              <a:graphicData uri="http://schemas.openxmlformats.org/drawingml/2006/picture">
+                <pic:pic xmlns:pic="http://schemas.openxmlformats.org/drawingml/2006/picture">
+                  <pic:nvPicPr>
+                    <pic:cNvPr id="0" name="Picture 11"/>
+                    <pic:cNvPicPr>
+                      <a:picLocks noChangeAspect="1" noChangeArrowheads="1"/>
+                    </pic:cNvPicPr>
+                  </pic:nvPicPr>
+                  <pic:blipFill rotWithShape="1">
+                    <a:blip r:embed="rId7">
+                      <a:extLst>
+                        <a:ext uri="{28A0092B-C50C-407E-A947-70E740481C1C}">
+                          <a14:useLocalDpi xmlns:a14="http://schemas.microsoft.com/office/drawing/2010/main" val="0"/>
+                        </a:ext>
+                      </a:extLst>
+                    </a:blip>
+                    <a:srcRect r="3013"/>
+                    <a:stretch/>
+                  </pic:blipFill>
+                  <pic:spPr bwMode="auto">
+                    <a:xfrm>
+                      <a:off x="0" y="0"/>
+                      <a:ext cx="7772400" cy="7196328"/>
+                    </a:xfrm>
+                    <a:prstGeom prst="rect">
+                      <a:avLst/>
+                    </a:prstGeom>
+                    <a:noFill/>
+                    <a:ln>
+                      <a:noFill/>
+                    </a:ln>
+                    <a:extLst>
+                      <a:ext uri="{53640926-AAD7-44D8-BBD7-CCE9431645EC}">
+                        <a14:shadowObscured xmlns:a14="http://schemas.microsoft.com/office/drawing/2010/main"/>
+                      </a:ext>
+                    </a:extLst>
+                  </pic:spPr>
+                </pic:pic>
+              </a:graphicData>
+            </a:graphic>
+            <wp14:sizeRelV relativeFrom="margin">
+              <wp14:pctHeight>0</wp14:pctHeight>
+            </wp14:sizeRelV>
+          </wp:anchor>
+        </w:drawing>
+      </w:r>
+      <w:r>
+        <w:rPr>
+          <w:noProof/>
+        </w:rPr>
+        <mc:AlternateContent>
+          <mc:Choice Requires="wps">
+            <w:drawing>
+              <wp:anchor distT="0" distB="0" distL="114300" distR="114300" simplePos="0" relativeHeight="251660288" behindDoc="0" locked="0" layoutInCell="1" allowOverlap="1" wp14:anchorId="4C92BEBC" wp14:editId="34AC1C52">
+                <wp:simplePos x="0" y="0"/>
+                <wp:positionH relativeFrom="page">
+                  <wp:posOffset>94945</wp:posOffset>
+                </wp:positionH>
+                <wp:positionV relativeFrom="paragraph">
+                  <wp:posOffset>7581621</wp:posOffset>
+                </wp:positionV>
+                <wp:extent cx="7592695" cy="504190"/>
+                <wp:effectExtent l="0" t="0" r="8255" b="0"/>
+                <wp:wrapTopAndBottom/>
+                <wp:docPr id="1" name="Text Box 1"/>
+                <wp:cNvGraphicFramePr/>
+                <a:graphic xmlns:a="http://schemas.openxmlformats.org/drawingml/2006/main">
+                  <a:graphicData uri="http://schemas.microsoft.com/office/word/2010/wordprocessingShape">
+                    <wps:wsp>
+                      <wps:cNvSpPr txBox="1"/>
+                      <wps:spPr>
+                        <a:xfrm>
+                          <a:off x="0" y="0"/>
+                          <a:ext cx="7592695" cy="504190"/>
+                        </a:xfrm>
+                        <a:prstGeom prst="rect">
+                          <a:avLst/>
+                        </a:prstGeom>
+                        <a:solidFill>
+                          <a:prstClr val="white"/>
+                        </a:solidFill>
+                        <a:ln>
+                          <a:noFill/>
+                        </a:ln>
+                        <a:effectLst/>
+                      </wps:spPr>
+                      <wps:txbx>
+                        <w:txbxContent>
+                          <w:p>
+                            <w:pPr>
+                              <w:pStyle w:val="Caption"/>
+                              <w:jc w:val="center"/>
+                              <w:rPr>
+                                <w:b/>
+                                <w:i w:val="0"/>
+                                <w:sz w:val="24"/>
+                                <w:szCs w:val="24"/>
+                              </w:rPr>
+                            </w:pPr>
+                            <w:r>
+                              <w:rPr>
+                                <w:b/>
+                                <w:i w:val="0"/>
+                                <w:sz w:val="24"/>
+                                <w:szCs w:val="24"/>
+                              </w:rPr>
+                              <w:t>Zoom in</w:t>
+                            </w:r>
+                            <w:r>
+                              <w:rPr>
+                                <w:b/>
+                                <w:i w:val="0"/>
+                                <w:sz w:val="24"/>
+                                <w:szCs w:val="24"/>
+                              </w:rPr>
+                              <w:br/>
+                            </w:r>
+                            <w:r>
+                              <w:rPr>
+                                <w:b/>
+                                <w:i w:val="0"/>
+                              </w:rPr>
+                              <w:t xml:space="preserve"> </w:t>
+                            </w:r>
+                            <w:r>
+                              <w:rPr>
+                                <w:b/>
+                                <w:i w:val="0"/>
+                                <w:sz w:val="20"/>
+                                <w:szCs w:val="20"/>
+                              </w:rPr>
+                              <w:t>or</w:t>
+                            </w:r>
+                            <w:r>
+                              <w:rPr>
+                                <w:b/>
+                                <w:i w:val="0"/>
+                                <w:sz w:val="24"/>
+                                <w:szCs w:val="24"/>
+                              </w:rPr>
+                              <w:t xml:space="preserve"> </w:t>
+                            </w:r>
+                            <w:r>
+                              <w:rPr>
+                                <w:b/>
+                                <w:i w:val="0"/>
+                                <w:sz w:val="24"/>
+                                <w:szCs w:val="24"/>
+                              </w:rPr>
+                              <w:br/>
+                              <w:t>S</w:t>
+                            </w:r>
+                            <w:r>
+                              <w:rPr>
+                                <w:b/>
+                                <w:i w:val="0"/>
+                                <w:sz w:val="24"/>
+                                <w:szCs w:val="24"/>
+                              </w:rPr>
+                              <w:t>ee the UMLModels project in the game solution for higher resolution class diagram</w:t>
+                            </w:r>
+                          </w:p>
+                        </w:txbxContent>
+                      </wps:txbx>
+                      <wps:bodyPr rot="0" spcFirstLastPara="0" vertOverflow="overflow" horzOverflow="overflow" vert="horz" wrap="square" lIns="0" tIns="0" rIns="0" bIns="0" numCol="1" spcCol="0" rtlCol="0" fromWordArt="0" anchor="t" anchorCtr="0" forceAA="0" compatLnSpc="1">
+                        <a:prstTxWarp prst="textNoShape">
+                          <a:avLst/>
+                        </a:prstTxWarp>
+                        <a:noAutofit/>
+                      </wps:bodyPr>
+                    </wps:wsp>
+                  </a:graphicData>
+                </a:graphic>
+                <wp14:sizeRelH relativeFrom="margin">
+                  <wp14:pctWidth>0</wp14:pctWidth>
+                </wp14:sizeRelH>
+                <wp14:sizeRelV relativeFrom="margin">
+                  <wp14:pctHeight>0</wp14:pctHeight>
+                </wp14:sizeRelV>
+              </wp:anchor>
+            </w:drawing>
+          </mc:Choice>
+          <mc:Fallback>
+            <w:pict>
+              <v:shapetype w14:anchorId="4C92BEBC" id="_x0000_t202" coordsize="21600,21600" o:spt="202" path="m,l,21600r21600,l21600,xe">
+                <v:stroke joinstyle="miter"/>
+                <v:path gradientshapeok="t" o:connecttype="rect"/>
+              </v:shapetype>
+              <v:shape id="Text Box 1" o:spid="_x0000_s1026" type="#_x0000_t202" style="position:absolute;left:0;text-align:left;margin-left:7.5pt;margin-top:597pt;width:597.85pt;height:39.7pt;z-index:251660288;visibility:visible;mso-wrap-style:square;mso-width-percent:0;mso-height-percent:0;mso-wrap-distance-left:9pt;mso-wrap-distance-top:0;mso-wrap-distance-right:9pt;mso-wrap-distance-bottom:0;mso-position-horizontal:absolute;mso-position-horizontal-relative:page;mso-position-vertical:absolute;mso-position-vertical-relative:text;mso-width-percent:0;mso-height-percent:0;mso-width-relative:margin;mso-height-relative:margin;v-text-anchor:top" o:gfxdata="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" stroked="f">
+                <v:textbox inset="0,0,0,0">
+                  <w:txbxContent>
+                    <w:p>
+                      <w:pPr>
+                        <w:pStyle w:val="Caption"/>
+                        <w:jc w:val="center"/>
+                        <w:rPr>
+                          <w:b/>
+                          <w:i w:val="0"/>
+                          <w:sz w:val="24"/>
+                          <w:szCs w:val="24"/>
+                        </w:rPr>
+                      </w:pPr>
+                      <w:r>
+                        <w:rPr>
+                          <w:b/>
+                          <w:i w:val="0"/>
+                          <w:sz w:val="24"/>
+                          <w:szCs w:val="24"/>
+                        </w:rPr>
+                        <w:t>Zoom in</w:t>
+                      </w:r>
+                      <w:r>
+                        <w:rPr>
+                          <w:b/>
+                          <w:i w:val="0"/>
+                          <w:sz w:val="24"/>
+                          <w:szCs w:val="24"/>
+                        </w:rPr>
+                        <w:br/>
+                      </w:r>
+                      <w:r>
+                        <w:rPr>
+                          <w:b/>
+                          <w:i w:val="0"/>
+                        </w:rPr>
+                        <w:t xml:space="preserve"> </w:t>
+                      </w:r>
+                      <w:r>
+                        <w:rPr>
+                          <w:b/>
+                          <w:i w:val="0"/>
+                          <w:sz w:val="20"/>
+                          <w:szCs w:val="20"/>
+                        </w:rPr>
+                        <w:t>or</w:t>
+                      </w:r>
+                      <w:r>
+                        <w:rPr>
+                          <w:b/>
+                          <w:i w:val="0"/>
+                          <w:sz w:val="24"/>
+                          <w:szCs w:val="24"/>
+                        </w:rPr>
+                        <w:t xml:space="preserve"> </w:t>
+                      </w:r>
+                      <w:r>
+                        <w:rPr>
+                          <w:b/>
+                          <w:i w:val="0"/>
+                          <w:sz w:val="24"/>
+                          <w:szCs w:val="24"/>
+                        </w:rPr>
+                        <w:br/>
+                        <w:t>S</w:t>
+                      </w:r>
+                      <w:r>
+                        <w:rPr>
+                          <w:b/>
+                          <w:i w:val="0"/>
+                          <w:sz w:val="24"/>
+                          <w:szCs w:val="24"/>
+                        </w:rPr>
+                        <w:t>ee the UMLModels project in the game solution for higher resolution class diagram</w:t>
+                      </w:r>
+                    </w:p>
+                  </w:txbxContent>
+                </v:textbox>
+                <w10:wrap type="topAndBottom" anchorx="page"/>
+              </v:shape>
+            </w:pict>
+          </mc:Fallback>
+        </mc:AlternateContent>
+      </w:r>
+    </w:p>
+    <w:p>
+      <w:pPr>
+        <w:keepNext/>
+        <w:keepLines/>
+        <w:spacing w:before="40" w:after="0"/>
+        <w:jc w:val="center"/>
+        <w:outlineLvl w:val="1"/>
+        <w:rPr>
+          <w:rFonts w:asciiTheme="majorHAnsi" w:eastAsiaTheme="majorEastAsia" w:hAnsiTheme="majorHAnsi" w:cstheme="majorBidi"/>
+          <w:b/>
+          <w:color w:val="2E74B5" w:themeColor="accent1" w:themeShade="BF"/>
+          <w:sz w:val="26"/>
+          <w:szCs w:val="26"/>
+        </w:rPr>
+      </w:pPr>
+      <w:r>
+        <w:rPr>
+          <w:rFonts w:asciiTheme="majorHAnsi" w:eastAsiaTheme="majorEastAsia" w:hAnsiTheme="majorHAnsi" w:cstheme="majorBidi"/>
+          <w:b/>
+          <w:color w:val="2E74B5" w:themeColor="accent1" w:themeShade="BF"/>
+          <w:sz w:val="26"/>
+          <w:szCs w:val="26"/>
+        </w:rPr>
+        <w:lastRenderedPageBreak/>
         <w:t>Resources</w:t>
       </w:r>
     </w:p>
-    <w:p>
-      <w:pPr>
-        <w:pStyle w:val="ListParagraph"/>
+    <w:p/>
+    <w:p>
+      <w:pPr>
+        <w:pStyle w:val="Heading3"/>
+        <w:jc w:val="center"/>
+      </w:pPr>
+      <w:r>
+        <w:t>Textures</w:t>
+      </w:r>
+    </w:p>
+    <w:p>
+      <w:pPr>
         <w:numPr>
           <w:ilvl w:val="0"/>
           <w:numId w:val="1"/>
         </w:numPr>
+        <w:contextualSpacing/>
       </w:pPr>
       <w:r>
         <w:t xml:space="preserve">Background Texture: </w:t>
-      </w:r>
-      <w:hyperlink r:id="rId7" w:history="1">
-        <w:r>
-          <w:rPr>
-            <w:rStyle w:val="Hyperlink"/>
-          </w:rPr>
-          <w:t>http://opengameart.org/node/7910</w:t>
-        </w:r>
-      </w:hyperlink>
-    </w:p>
-    <w:p>
-      <w:pPr>
-        <w:pStyle w:val="ListParagraph"/>
-        <w:numPr>
-          <w:ilvl w:val="0"/>
-          <w:numId w:val="1"/>
-        </w:numPr>
-      </w:pPr>
-      <w:r>
-        <w:t xml:space="preserve">Border Texture: </w:t>
       </w:r>
       <w:hyperlink r:id="rId8" w:history="1">
         <w:r>
           <w:rPr>
             <w:rStyle w:val="Hyperlink"/>
           </w:rPr>
-          <w:t>http://opengameart.org/node/7845</w:t>
+          <w:t>http://pdtextures.blogspot.ca/2008/03/twentieth-set.html#BLOGGER_PHOTO_ID_5177196950156455650</w:t>
         </w:r>
       </w:hyperlink>
     </w:p>
     <w:p>
       <w:pPr>
-        <w:pStyle w:val="ListParagraph"/>
         <w:numPr>
           <w:ilvl w:val="0"/>
           <w:numId w:val="1"/>
         </w:numPr>
-        <w:rPr>
-          <w:rStyle w:val="Hyperlink"/>
-          <w:color w:val="auto"/>
-          <w:u w:val="none"/>
-        </w:rPr>
-      </w:pPr>
-      <w:r>
-        <w:t xml:space="preserve">Obstacle Texture: </w:t>
+        <w:contextualSpacing/>
+      </w:pPr>
+      <w:r>
+        <w:t xml:space="preserve">Border Texture: </w:t>
       </w:r>
       <w:hyperlink r:id="rId9" w:history="1">
         <w:r>
           <w:rPr>
             <w:rStyle w:val="Hyperlink"/>
           </w:rPr>
-          <w:t>http://opengameart.org/node/7843</w:t>
+          <w:t>http://pdtextures.blogspot.ca/2008/03/seventh-set.html#BLOGGER_PHOTO_ID_5177185259255474882</w:t>
         </w:r>
       </w:hyperlink>
     </w:p>
     <w:p>
       <w:pPr>
-        <w:pStyle w:val="ListParagraph"/>
         <w:numPr>
           <w:ilvl w:val="0"/>
           <w:numId w:val="1"/>
         </w:numPr>
-        <w:rPr>
-          <w:rStyle w:val="Hyperlink"/>
-          <w:color w:val="auto"/>
-          <w:u w:val="none"/>
-        </w:rPr>
-      </w:pPr>
-      <w:r>
-        <w:rPr>
-          <w:rStyle w:val="Hyperlink"/>
-          <w:color w:val="auto"/>
-          <w:u w:val="none"/>
-        </w:rPr>
-        <w:t>Border Collision Sound:</w:t>
-      </w:r>
-      <w:r>
-        <w:rPr>
-          <w:rStyle w:val="Hyperlink"/>
-          <w:color w:val="auto"/>
-          <w:u w:val="none"/>
-        </w:rPr>
-        <w:t xml:space="preserve"> </w:t>
+        <w:contextualSpacing/>
+        <w:rPr>
+          <w:color w:val="0563C1" w:themeColor="hyperlink"/>
+          <w:u w:val="single"/>
+        </w:rPr>
+      </w:pPr>
+      <w:r>
+        <w:t xml:space="preserve">Obstacle Texture: </w:t>
       </w:r>
       <w:hyperlink r:id="rId10" w:history="1">
         <w:r>
           <w:rPr>
             <w:rStyle w:val="Hyperlink"/>
           </w:rPr>
-          <w:t>http://www.freesound.org/people/severaltimes/sounds/242859/</w:t>
+          <w:t>http://pdtextures.blogspot.ca/2008/03/seventh-set.html#BLOGGER_PHOTO_ID_5177185250665540258</w:t>
         </w:r>
       </w:hyperlink>
-    </w:p>
-    <w:p>
-      <w:pPr>
-        <w:pStyle w:val="ListParagraph"/>
+      <w:r>
+        <w:br/>
+      </w:r>
+    </w:p>
+    <w:p>
+      <w:pPr>
+        <w:pStyle w:val="Heading3"/>
+        <w:jc w:val="center"/>
+      </w:pPr>
+      <w:r>
+        <w:t>Sound &amp; Music</w:t>
+      </w:r>
+    </w:p>
+    <w:p>
+      <w:pPr>
         <w:numPr>
           <w:ilvl w:val="0"/>
           <w:numId w:val="1"/>
         </w:numPr>
-        <w:rPr>
-          <w:rStyle w:val="Hyperlink"/>
-          <w:color w:val="auto"/>
-          <w:u w:val="none"/>
-        </w:rPr>
-      </w:pPr>
-      <w:r>
-        <w:rPr>
-          <w:rStyle w:val="Hyperlink"/>
-          <w:color w:val="auto"/>
-          <w:u w:val="none"/>
-        </w:rPr>
-        <w:t xml:space="preserve">Helicopter Sound: </w:t>
+        <w:contextualSpacing/>
+        <w:rPr>
+          <w:color w:val="0563C1" w:themeColor="hyperlink"/>
+          <w:u w:val="single"/>
+        </w:rPr>
+      </w:pPr>
+      <w:r>
+        <w:t xml:space="preserve">Border Collision Sound: </w:t>
       </w:r>
       <w:hyperlink r:id="rId11" w:history="1">
         <w:r>
           <w:rPr>
-            <w:rStyle w:val="Hyperlink"/>
+            <w:color w:val="0563C1" w:themeColor="hyperlink"/>
+            <w:u w:val="single"/>
+          </w:rPr>
+          <w:t>http://www.freesound.org/people/severaltimes/sounds/242859/</w:t>
+        </w:r>
+      </w:hyperlink>
+    </w:p>
+    <w:p>
+      <w:pPr>
+        <w:numPr>
+          <w:ilvl w:val="0"/>
+          <w:numId w:val="1"/>
+        </w:numPr>
+        <w:contextualSpacing/>
+        <w:rPr>
+          <w:color w:val="0563C1" w:themeColor="hyperlink"/>
+          <w:u w:val="single"/>
+        </w:rPr>
+      </w:pPr>
+      <w:r>
+        <w:t xml:space="preserve">Helicopter Sound: </w:t>
+      </w:r>
+      <w:hyperlink r:id="rId12" w:history="1">
+        <w:r>
+          <w:rPr>
+            <w:color w:val="0563C1" w:themeColor="hyperlink"/>
+            <w:u w:val="single"/>
           </w:rPr>
           <w:t>http://www.freesound.org/people/lezaarth/sounds/232818/</w:t>
         </w:r>
@@ -420,29 +1004,24 @@
     </w:p>
     <w:p>
       <w:pPr>
-        <w:pStyle w:val="ListParagraph"/>
         <w:numPr>
           <w:ilvl w:val="0"/>
           <w:numId w:val="1"/>
         </w:numPr>
-        <w:rPr>
-          <w:rStyle w:val="Hyperlink"/>
-          <w:color w:val="auto"/>
-          <w:u w:val="none"/>
-        </w:rPr>
-      </w:pPr>
-      <w:r>
-        <w:rPr>
-          <w:rStyle w:val="Hyperlink"/>
-          <w:color w:val="auto"/>
-          <w:u w:val="none"/>
-        </w:rPr>
+        <w:contextualSpacing/>
+        <w:rPr>
+          <w:color w:val="0563C1" w:themeColor="hyperlink"/>
+          <w:u w:val="single"/>
+        </w:rPr>
+      </w:pPr>
+      <w:r>
         <w:t xml:space="preserve">Obstacle Collision Sound: </w:t>
       </w:r>
-      <w:hyperlink r:id="rId12" w:history="1">
+      <w:hyperlink r:id="rId13" w:history="1">
         <w:r>
           <w:rPr>
-            <w:rStyle w:val="Hyperlink"/>
+            <w:color w:val="0563C1" w:themeColor="hyperlink"/>
+            <w:u w:val="single"/>
           </w:rPr>
           <w:t>http://www.freesound.org/people/DJ%20Chronos/sounds/123226/</w:t>
         </w:r>
@@ -450,29 +1029,24 @@
     </w:p>
     <w:p>
       <w:pPr>
-        <w:pStyle w:val="ListParagraph"/>
         <w:numPr>
           <w:ilvl w:val="0"/>
           <w:numId w:val="1"/>
         </w:numPr>
-        <w:rPr>
-          <w:rStyle w:val="Hyperlink"/>
-          <w:color w:val="auto"/>
-          <w:u w:val="none"/>
-        </w:rPr>
-      </w:pPr>
-      <w:r>
-        <w:rPr>
-          <w:rStyle w:val="Hyperlink"/>
-          <w:color w:val="auto"/>
-          <w:u w:val="none"/>
-        </w:rPr>
+        <w:contextualSpacing/>
+        <w:rPr>
+          <w:color w:val="0563C1" w:themeColor="hyperlink"/>
+          <w:u w:val="single"/>
+        </w:rPr>
+      </w:pPr>
+      <w:r>
         <w:t xml:space="preserve">Invalid Key Press Sound: </w:t>
       </w:r>
-      <w:hyperlink r:id="rId13" w:history="1">
+      <w:hyperlink r:id="rId14" w:history="1">
         <w:r>
           <w:rPr>
-            <w:rStyle w:val="Hyperlink"/>
+            <w:color w:val="0563C1" w:themeColor="hyperlink"/>
+            <w:u w:val="single"/>
           </w:rPr>
           <w:t>http://www.freesound.org/people/Splashdust/sounds/67454/</w:t>
         </w:r>
@@ -480,81 +1054,49 @@
     </w:p>
     <w:p>
       <w:pPr>
-        <w:pStyle w:val="ListParagraph"/>
         <w:numPr>
           <w:ilvl w:val="0"/>
           <w:numId w:val="1"/>
         </w:numPr>
-        <w:rPr>
-          <w:rStyle w:val="Hyperlink"/>
-          <w:color w:val="auto"/>
-          <w:u w:val="none"/>
-        </w:rPr>
-      </w:pPr>
-      <w:r>
-        <w:rPr>
-          <w:rStyle w:val="Hyperlink"/>
-          <w:color w:val="auto"/>
-          <w:u w:val="none"/>
-        </w:rPr>
-        <w:t>Menu Selection Change S</w:t>
-      </w:r>
-      <w:r>
-        <w:rPr>
-          <w:rStyle w:val="Hyperlink"/>
-          <w:color w:val="auto"/>
-          <w:u w:val="none"/>
-        </w:rPr>
-        <w:t>ound:</w:t>
-      </w:r>
-      <w:r>
-        <w:rPr>
-          <w:rStyle w:val="Hyperlink"/>
-          <w:color w:val="auto"/>
-          <w:u w:val="none"/>
-        </w:rPr>
-        <w:t xml:space="preserve"> </w:t>
-      </w:r>
-      <w:hyperlink r:id="rId14" w:history="1">
+        <w:contextualSpacing/>
+        <w:rPr>
+          <w:color w:val="0563C1" w:themeColor="hyperlink"/>
+          <w:u w:val="single"/>
+        </w:rPr>
+      </w:pPr>
+      <w:r>
+        <w:t xml:space="preserve">Menu Selection Change Sound: </w:t>
+      </w:r>
+      <w:hyperlink r:id="rId15" w:history="1">
         <w:r>
           <w:rPr>
-            <w:rStyle w:val="Hyperlink"/>
+            <w:color w:val="0563C1" w:themeColor="hyperlink"/>
+            <w:u w:val="single"/>
           </w:rPr>
-          <w:t>http://www.freesound.org</w:t>
-        </w:r>
-        <w:r>
-          <w:rPr>
-            <w:rStyle w:val="Hyperlink"/>
-          </w:rPr>
-          <w:t>/people/broumbroum/sounds/50561</w:t>
+          <w:t>http://www.freesound.org/people/broumbroum/sounds/50561</w:t>
         </w:r>
       </w:hyperlink>
     </w:p>
     <w:p>
       <w:pPr>
-        <w:pStyle w:val="ListParagraph"/>
         <w:numPr>
           <w:ilvl w:val="0"/>
           <w:numId w:val="1"/>
         </w:numPr>
-        <w:rPr>
-          <w:rStyle w:val="Hyperlink"/>
-          <w:color w:val="auto"/>
-          <w:u w:val="none"/>
-        </w:rPr>
-      </w:pPr>
-      <w:r>
-        <w:rPr>
-          <w:rStyle w:val="Hyperlink"/>
-          <w:color w:val="auto"/>
-          <w:u w:val="none"/>
-        </w:rPr>
+        <w:contextualSpacing/>
+        <w:rPr>
+          <w:color w:val="0563C1" w:themeColor="hyperlink"/>
+          <w:u w:val="single"/>
+        </w:rPr>
+      </w:pPr>
+      <w:r>
         <w:t xml:space="preserve">Back To Menu Sound: </w:t>
       </w:r>
-      <w:hyperlink r:id="rId15" w:history="1">
+      <w:hyperlink r:id="rId16" w:history="1">
         <w:r>
           <w:rPr>
-            <w:rStyle w:val="Hyperlink"/>
+            <w:color w:val="0563C1" w:themeColor="hyperlink"/>
+            <w:u w:val="single"/>
           </w:rPr>
           <w:t>http://www.freesound.org/people/broumbroum/sounds/50557/</w:t>
         </w:r>
@@ -562,29 +1104,24 @@
     </w:p>
     <w:p>
       <w:pPr>
-        <w:pStyle w:val="ListParagraph"/>
         <w:numPr>
           <w:ilvl w:val="0"/>
           <w:numId w:val="1"/>
         </w:numPr>
-        <w:rPr>
-          <w:rStyle w:val="Hyperlink"/>
-          <w:color w:val="auto"/>
-          <w:u w:val="none"/>
-        </w:rPr>
-      </w:pPr>
-      <w:r>
-        <w:rPr>
-          <w:rStyle w:val="Hyperlink"/>
-          <w:color w:val="auto"/>
-          <w:u w:val="none"/>
-        </w:rPr>
+        <w:contextualSpacing/>
+        <w:rPr>
+          <w:color w:val="0563C1" w:themeColor="hyperlink"/>
+          <w:u w:val="single"/>
+        </w:rPr>
+      </w:pPr>
+      <w:r>
         <w:t xml:space="preserve">Menu Selection Sound: </w:t>
       </w:r>
-      <w:hyperlink r:id="rId16" w:history="1">
+      <w:hyperlink r:id="rId17" w:history="1">
         <w:r>
           <w:rPr>
-            <w:rStyle w:val="Hyperlink"/>
+            <w:color w:val="0563C1" w:themeColor="hyperlink"/>
+            <w:u w:val="single"/>
           </w:rPr>
           <w:t>http://www.freesound.org/people/broumbroum/sounds/50565/</w:t>
         </w:r>
@@ -592,29 +1129,24 @@
     </w:p>
     <w:p>
       <w:pPr>
-        <w:pStyle w:val="ListParagraph"/>
         <w:numPr>
           <w:ilvl w:val="0"/>
           <w:numId w:val="1"/>
         </w:numPr>
-        <w:rPr>
-          <w:rStyle w:val="Hyperlink"/>
-          <w:color w:val="auto"/>
-          <w:u w:val="none"/>
-        </w:rPr>
-      </w:pPr>
-      <w:r>
-        <w:rPr>
-          <w:rStyle w:val="Hyperlink"/>
-          <w:color w:val="auto"/>
-          <w:u w:val="none"/>
-        </w:rPr>
+        <w:contextualSpacing/>
+        <w:rPr>
+          <w:color w:val="0563C1" w:themeColor="hyperlink"/>
+          <w:u w:val="single"/>
+        </w:rPr>
+      </w:pPr>
+      <w:r>
         <w:t xml:space="preserve">Beat Highest Score Sound: </w:t>
       </w:r>
-      <w:hyperlink r:id="rId17" w:history="1">
+      <w:hyperlink r:id="rId18" w:history="1">
         <w:r>
           <w:rPr>
-            <w:rStyle w:val="Hyperlink"/>
+            <w:color w:val="0563C1" w:themeColor="hyperlink"/>
+            <w:u w:val="single"/>
           </w:rPr>
           <w:t>http://www.freesound.org/people/Kastenfrosch/sounds/162476/</w:t>
         </w:r>
@@ -622,29 +1154,24 @@
     </w:p>
     <w:p>
       <w:pPr>
-        <w:pStyle w:val="ListParagraph"/>
         <w:numPr>
           <w:ilvl w:val="0"/>
           <w:numId w:val="1"/>
         </w:numPr>
-        <w:rPr>
-          <w:rStyle w:val="Hyperlink"/>
-          <w:color w:val="auto"/>
-          <w:u w:val="none"/>
-        </w:rPr>
-      </w:pPr>
-      <w:r>
-        <w:rPr>
-          <w:rStyle w:val="Hyperlink"/>
-          <w:color w:val="auto"/>
-          <w:u w:val="none"/>
-        </w:rPr>
+        <w:contextualSpacing/>
+        <w:rPr>
+          <w:color w:val="0563C1" w:themeColor="hyperlink"/>
+          <w:u w:val="single"/>
+        </w:rPr>
+      </w:pPr>
+      <w:r>
         <w:t xml:space="preserve">New High Score Sound: </w:t>
       </w:r>
-      <w:hyperlink r:id="rId18" w:history="1">
+      <w:hyperlink r:id="rId19" w:history="1">
         <w:r>
           <w:rPr>
-            <w:rStyle w:val="Hyperlink"/>
+            <w:color w:val="0563C1" w:themeColor="hyperlink"/>
+            <w:u w:val="single"/>
           </w:rPr>
           <w:t>http://www.freesound.org/people/plasterbrain/sounds/242855/</w:t>
         </w:r>
@@ -652,55 +1179,110 @@
     </w:p>
     <w:p>
       <w:pPr>
-        <w:pStyle w:val="ListParagraph"/>
         <w:numPr>
           <w:ilvl w:val="0"/>
           <w:numId w:val="1"/>
         </w:numPr>
-        <w:rPr>
-          <w:rStyle w:val="Hyperlink"/>
-          <w:color w:val="auto"/>
-          <w:u w:val="none"/>
-        </w:rPr>
-      </w:pPr>
-      <w:r>
-        <w:rPr>
-          <w:rStyle w:val="Hyperlink"/>
-          <w:color w:val="auto"/>
-          <w:u w:val="none"/>
-        </w:rPr>
-        <w:t xml:space="preserve">Menu Music: </w:t>
-      </w:r>
-      <w:hyperlink r:id="rId19" w:history="1">
+        <w:contextualSpacing/>
+        <w:rPr>
+          <w:u w:val="single"/>
+        </w:rPr>
+      </w:pPr>
+      <w:r>
+        <w:t xml:space="preserve">Music: </w:t>
+      </w:r>
+      <w:hyperlink r:id="rId20" w:history="1">
         <w:r>
           <w:rPr>
-            <w:rStyle w:val="Hyperlink"/>
+            <w:color w:val="0563C1" w:themeColor="hyperlink"/>
+            <w:u w:val="single"/>
           </w:rPr>
-          <w:t>http://incompetech.com/music/</w:t>
+          <w:t>http://incompetech.com/music/royalty-free/index.html?isrc=USUAN1400046</w:t>
         </w:r>
+      </w:hyperlink>
+      <w:r>
+        <w:rPr>
+          <w:color w:val="0563C1" w:themeColor="hyperlink"/>
+          <w:u w:val="single"/>
+        </w:rPr>
+        <w:br/>
+      </w:r>
+    </w:p>
+    <w:p>
+      <w:pPr>
+        <w:pStyle w:val="Heading3"/>
+        <w:jc w:val="center"/>
+      </w:pPr>
+      <w:r>
+        <w:t>Control Images</w:t>
+      </w:r>
+    </w:p>
+    <w:p>
+      <w:pPr>
+        <w:numPr>
+          <w:ilvl w:val="0"/>
+          <w:numId w:val="1"/>
+        </w:numPr>
+        <w:contextualSpacing/>
+        <w:rPr>
+          <w:color w:val="0563C1" w:themeColor="hyperlink"/>
+          <w:u w:val="single"/>
+        </w:rPr>
+      </w:pPr>
+      <w:r>
+        <w:t xml:space="preserve">Keyboard Image: </w:t>
+      </w:r>
+      <w:hyperlink r:id="rId21" w:history="1">
         <w:r>
           <w:rPr>
-            <w:rStyle w:val="Hyperlink"/>
+            <w:color w:val="0563C1" w:themeColor="hyperlink"/>
+            <w:u w:val="single"/>
           </w:rPr>
-          <w:t>r</w:t>
+          <w:t>http://www.informationq.com/wp-content/uploads/2013/10/computer-keyboard-layout.jpg</w:t>
         </w:r>
+      </w:hyperlink>
+    </w:p>
+    <w:p>
+      <w:pPr>
+        <w:numPr>
+          <w:ilvl w:val="0"/>
+          <w:numId w:val="1"/>
+        </w:numPr>
+        <w:contextualSpacing/>
+        <w:rPr>
+          <w:color w:val="0563C1" w:themeColor="hyperlink"/>
+          <w:u w:val="single"/>
+        </w:rPr>
+      </w:pPr>
+      <w:r>
+        <w:t xml:space="preserve">Mouse Image: </w:t>
+      </w:r>
+      <w:hyperlink r:id="rId22" w:history="1">
         <w:r>
           <w:rPr>
-            <w:rStyle w:val="Hyperlink"/>
+            <w:color w:val="0563C1" w:themeColor="hyperlink"/>
+            <w:u w:val="single"/>
           </w:rPr>
-          <w:t>oyalty-free/index.html?isrc=USUAN1400046</w:t>
+          <w:t>http://www.wpclipart.com/computer/mouse/computer_mouse.png</w:t>
         </w:r>
       </w:hyperlink>
     </w:p>
     <w:p>
-      <w:bookmarkStart w:id="0" w:name="_GoBack"/>
-      <w:bookmarkEnd w:id="0"/>
+      <w:pPr>
+        <w:jc w:val="center"/>
+      </w:pPr>
     </w:p>
     <w:sectPr>
-      <w:headerReference w:type="default" r:id="rId20"/>
+      <w:headerReference w:type="even" r:id="rId23"/>
+      <w:headerReference w:type="default" r:id="rId24"/>
+      <w:footerReference w:type="even" r:id="rId25"/>
+      <w:footerReference w:type="default" r:id="rId26"/>
+      <w:headerReference w:type="first" r:id="rId27"/>
+      <w:footerReference w:type="first" r:id="rId28"/>
       <w:pgSz w:w="12240" w:h="15840"/>
-      <w:pgMar w:top="1440" w:right="1440" w:bottom="1440" w:left="1440" w:header="720" w:footer="720" w:gutter="0"/>
+      <w:pgMar w:top="1296" w:right="1440" w:bottom="1296" w:left="1440" w:header="288" w:footer="432" w:gutter="0"/>
       <w:cols w:space="720"/>
+      <w:titlePg/>
       <w:docGrid w:linePitch="360"/>
     </w:sectPr>
   </w:body>
@@ -730,6 +1312,140 @@
     </w:p>
   </w:endnote>
 </w:endnotes>
+</file>
+
+<file path=word/footer1.xml><?xml version="1.0" encoding="utf-8"?>
+<w:ftr xmlns:wpc="http://schemas.microsoft.com/office/word/2010/wordprocessingCanvas" xmlns:mc="http://schemas.openxmlformats.org/markup-compatibility/2006" xmlns:o="urn:schemas-microsoft-com:office:office" xmlns:r="http://schemas.openxmlformats.org/officeDocument/2006/relationships" xmlns:m="http://schemas.openxmlformats.org/officeDocument/2006/math" xmlns:v="urn:schemas-microsoft-com:vml" xmlns:wp14="http://schemas.microsoft.com/office/word/2010/wordprocessingDrawing" xmlns:wp="http://schemas.openxmlformats.org/drawingml/2006/wordprocessingDrawing" xmlns:w10="urn:schemas-microsoft-com:office:word" xmlns:w="http://schemas.openxmlformats.org/wordprocessingml/2006/main" xmlns:w14="http://schemas.microsoft.com/office/word/2010/wordml" xmlns:w15="http://schemas.microsoft.com/office/word/2012/wordml" xmlns:wpg="http://schemas.microsoft.com/office/word/2010/wordprocessingGroup" xmlns:wpi="http://schemas.microsoft.com/office/word/2010/wordprocessingInk" xmlns:wne="http://schemas.microsoft.com/office/word/2006/wordml" xmlns:wps="http://schemas.microsoft.com/office/word/2010/wordprocessingShape" mc:Ignorable="w14 w15 wp14">
+  <w:p>
+    <w:pPr>
+      <w:pStyle w:val="Footer"/>
+    </w:pPr>
+  </w:p>
+</w:ftr>
+</file>
+
+<file path=word/footer2.xml><?xml version="1.0" encoding="utf-8"?>
+<w:ftr xmlns:wpc="http://schemas.microsoft.com/office/word/2010/wordprocessingCanvas" xmlns:mc="http://schemas.openxmlformats.org/markup-compatibility/2006" xmlns:o="urn:schemas-microsoft-com:office:office" xmlns:r="http://schemas.openxmlformats.org/officeDocument/2006/relationships" xmlns:m="http://schemas.openxmlformats.org/officeDocument/2006/math" xmlns:v="urn:schemas-microsoft-com:vml" xmlns:wp14="http://schemas.microsoft.com/office/word/2010/wordprocessingDrawing" xmlns:wp="http://schemas.openxmlformats.org/drawingml/2006/wordprocessingDrawing" xmlns:w10="urn:schemas-microsoft-com:office:word" xmlns:w="http://schemas.openxmlformats.org/wordprocessingml/2006/main" xmlns:w14="http://schemas.microsoft.com/office/word/2010/wordml" xmlns:w15="http://schemas.microsoft.com/office/word/2012/wordml" xmlns:wpg="http://schemas.microsoft.com/office/word/2010/wordprocessingGroup" xmlns:wpi="http://schemas.microsoft.com/office/word/2010/wordprocessingInk" xmlns:wne="http://schemas.microsoft.com/office/word/2006/wordml" xmlns:wps="http://schemas.microsoft.com/office/word/2010/wordprocessingShape" mc:Ignorable="w14 w15 wp14">
+  <w:p>
+    <w:pPr>
+      <w:pStyle w:val="Footer"/>
+      <w:tabs>
+        <w:tab w:val="clear" w:pos="4680"/>
+        <w:tab w:val="clear" w:pos="9360"/>
+      </w:tabs>
+      <w:jc w:val="center"/>
+      <w:rPr>
+        <w:caps/>
+        <w:noProof/>
+        <w:color w:val="2E74B5" w:themeColor="accent1" w:themeShade="BF"/>
+      </w:rPr>
+    </w:pPr>
+    <w:r>
+      <w:rPr>
+        <w:caps/>
+        <w:color w:val="2E74B5" w:themeColor="accent1" w:themeShade="BF"/>
+      </w:rPr>
+      <w:fldChar w:fldCharType="begin"/>
+    </w:r>
+    <w:r>
+      <w:rPr>
+        <w:caps/>
+        <w:color w:val="2E74B5" w:themeColor="accent1" w:themeShade="BF"/>
+      </w:rPr>
+      <w:instrText xml:space="preserve"> PAGE   \* MERGEFORMAT </w:instrText>
+    </w:r>
+    <w:r>
+      <w:rPr>
+        <w:caps/>
+        <w:color w:val="2E74B5" w:themeColor="accent1" w:themeShade="BF"/>
+      </w:rPr>
+      <w:fldChar w:fldCharType="separate"/>
+    </w:r>
+    <w:r>
+      <w:rPr>
+        <w:caps/>
+        <w:noProof/>
+        <w:color w:val="2E74B5" w:themeColor="accent1" w:themeShade="BF"/>
+      </w:rPr>
+      <w:t>2</w:t>
+    </w:r>
+    <w:r>
+      <w:rPr>
+        <w:caps/>
+        <w:noProof/>
+        <w:color w:val="2E74B5" w:themeColor="accent1" w:themeShade="BF"/>
+      </w:rPr>
+      <w:fldChar w:fldCharType="end"/>
+    </w:r>
+  </w:p>
+  <w:p>
+    <w:pPr>
+      <w:pStyle w:val="Footer"/>
+    </w:pPr>
+  </w:p>
+</w:ftr>
+</file>
+
+<file path=word/footer3.xml><?xml version="1.0" encoding="utf-8"?>
+<w:ftr xmlns:wpc="http://schemas.microsoft.com/office/word/2010/wordprocessingCanvas" xmlns:mc="http://schemas.openxmlformats.org/markup-compatibility/2006" xmlns:o="urn:schemas-microsoft-com:office:office" xmlns:r="http://schemas.openxmlformats.org/officeDocument/2006/relationships" xmlns:m="http://schemas.openxmlformats.org/officeDocument/2006/math" xmlns:v="urn:schemas-microsoft-com:vml" xmlns:wp14="http://schemas.microsoft.com/office/word/2010/wordprocessingDrawing" xmlns:wp="http://schemas.openxmlformats.org/drawingml/2006/wordprocessingDrawing" xmlns:w10="urn:schemas-microsoft-com:office:word" xmlns:w="http://schemas.openxmlformats.org/wordprocessingml/2006/main" xmlns:w14="http://schemas.microsoft.com/office/word/2010/wordml" xmlns:w15="http://schemas.microsoft.com/office/word/2012/wordml" xmlns:wpg="http://schemas.microsoft.com/office/word/2010/wordprocessingGroup" xmlns:wpi="http://schemas.microsoft.com/office/word/2010/wordprocessingInk" xmlns:wne="http://schemas.microsoft.com/office/word/2006/wordml" xmlns:wps="http://schemas.microsoft.com/office/word/2010/wordprocessingShape" mc:Ignorable="w14 w15 wp14">
+  <w:p>
+    <w:pPr>
+      <w:pStyle w:val="Footer"/>
+      <w:tabs>
+        <w:tab w:val="clear" w:pos="4680"/>
+        <w:tab w:val="clear" w:pos="9360"/>
+      </w:tabs>
+      <w:jc w:val="center"/>
+      <w:rPr>
+        <w:caps/>
+        <w:noProof/>
+        <w:color w:val="2E74B5" w:themeColor="accent1" w:themeShade="BF"/>
+      </w:rPr>
+    </w:pPr>
+    <w:r>
+      <w:rPr>
+        <w:caps/>
+        <w:color w:val="2E74B5" w:themeColor="accent1" w:themeShade="BF"/>
+      </w:rPr>
+      <w:fldChar w:fldCharType="begin"/>
+    </w:r>
+    <w:r>
+      <w:rPr>
+        <w:caps/>
+        <w:color w:val="2E74B5" w:themeColor="accent1" w:themeShade="BF"/>
+      </w:rPr>
+      <w:instrText xml:space="preserve"> PAGE   \* MERGEFORMAT </w:instrText>
+    </w:r>
+    <w:r>
+      <w:rPr>
+        <w:caps/>
+        <w:color w:val="2E74B5" w:themeColor="accent1" w:themeShade="BF"/>
+      </w:rPr>
+      <w:fldChar w:fldCharType="separate"/>
+    </w:r>
+    <w:r>
+      <w:rPr>
+        <w:caps/>
+        <w:noProof/>
+        <w:color w:val="2E74B5" w:themeColor="accent1" w:themeShade="BF"/>
+      </w:rPr>
+      <w:t>1</w:t>
+    </w:r>
+    <w:r>
+      <w:rPr>
+        <w:caps/>
+        <w:noProof/>
+        <w:color w:val="2E74B5" w:themeColor="accent1" w:themeShade="BF"/>
+      </w:rPr>
+      <w:fldChar w:fldCharType="end"/>
+    </w:r>
+  </w:p>
+  <w:p>
+    <w:pPr>
+      <w:pStyle w:val="Footer"/>
+    </w:pPr>
+  </w:p>
+</w:ftr>
 </file>
 
 <file path=word/footnotes.xml><?xml version="1.0" encoding="utf-8"?>
@@ -763,14 +1479,80 @@
     <w:pPr>
       <w:pStyle w:val="Header"/>
     </w:pPr>
+  </w:p>
+</w:hdr>
+</file>
+
+<file path=word/header2.xml><?xml version="1.0" encoding="utf-8"?>
+<w:hdr xmlns:wpc="http://schemas.microsoft.com/office/word/2010/wordprocessingCanvas" xmlns:mc="http://schemas.openxmlformats.org/markup-compatibility/2006" xmlns:o="urn:schemas-microsoft-com:office:office" xmlns:r="http://schemas.openxmlformats.org/officeDocument/2006/relationships" xmlns:m="http://schemas.openxmlformats.org/officeDocument/2006/math" xmlns:v="urn:schemas-microsoft-com:vml" xmlns:wp14="http://schemas.microsoft.com/office/word/2010/wordprocessingDrawing" xmlns:wp="http://schemas.openxmlformats.org/drawingml/2006/wordprocessingDrawing" xmlns:w10="urn:schemas-microsoft-com:office:word" xmlns:w="http://schemas.openxmlformats.org/wordprocessingml/2006/main" xmlns:w14="http://schemas.microsoft.com/office/word/2010/wordml" xmlns:w15="http://schemas.microsoft.com/office/word/2012/wordml" xmlns:wpg="http://schemas.microsoft.com/office/word/2010/wordprocessingGroup" xmlns:wpi="http://schemas.microsoft.com/office/word/2010/wordprocessingInk" xmlns:wne="http://schemas.microsoft.com/office/word/2006/wordml" xmlns:wps="http://schemas.microsoft.com/office/word/2010/wordprocessingShape" mc:Ignorable="w14 w15 wp14">
+  <w:p>
+    <w:pPr>
+      <w:pStyle w:val="Heading1"/>
+      <w:jc w:val="center"/>
+      <w:rPr>
+        <w:b/>
+      </w:rPr>
+    </w:pPr>
     <w:r>
-      <w:tab/>
+      <w:rPr>
+        <w:b/>
+      </w:rPr>
+      <w:t>Helicopter Madness Design Doc</w:t>
+    </w:r>
+  </w:p>
+</w:hdr>
+</file>
+
+<file path=word/header3.xml><?xml version="1.0" encoding="utf-8"?>
+<w:hdr xmlns:wpc="http://schemas.microsoft.com/office/word/2010/wordprocessingCanvas" xmlns:mc="http://schemas.openxmlformats.org/markup-compatibility/2006" xmlns:o="urn:schemas-microsoft-com:office:office" xmlns:r="http://schemas.openxmlformats.org/officeDocument/2006/relationships" xmlns:m="http://schemas.openxmlformats.org/officeDocument/2006/math" xmlns:v="urn:schemas-microsoft-com:vml" xmlns:wp14="http://schemas.microsoft.com/office/word/2010/wordprocessingDrawing" xmlns:wp="http://schemas.openxmlformats.org/drawingml/2006/wordprocessingDrawing" xmlns:w10="urn:schemas-microsoft-com:office:word" xmlns:w="http://schemas.openxmlformats.org/wordprocessingml/2006/main" xmlns:w14="http://schemas.microsoft.com/office/word/2010/wordml" xmlns:w15="http://schemas.microsoft.com/office/word/2012/wordml" xmlns:wpg="http://schemas.microsoft.com/office/word/2010/wordprocessingGroup" xmlns:wpi="http://schemas.microsoft.com/office/word/2010/wordprocessingInk" xmlns:wne="http://schemas.microsoft.com/office/word/2006/wordml" xmlns:wps="http://schemas.microsoft.com/office/word/2010/wordprocessingShape" mc:Ignorable="w14 w15 wp14">
+  <w:p>
+    <w:pPr>
+      <w:pStyle w:val="Heading1"/>
+      <w:jc w:val="center"/>
+      <w:rPr>
+        <w:b/>
+      </w:rPr>
+    </w:pPr>
+    <w:r>
+      <w:rPr>
+        <w:b/>
+      </w:rPr>
       <w:t>Helicopter Madness Design Doc</w:t>
     </w:r>
     <w:r>
-      <w:tab/>
-      <w:t>Drew &amp; Sean</w:t>
+      <w:rPr>
+        <w:b/>
+      </w:rPr>
+      <w:t>ument</w:t>
     </w:r>
+    <w:bookmarkStart w:id="0" w:name="_GoBack"/>
+    <w:bookmarkEnd w:id="0"/>
+  </w:p>
+  <w:p>
+    <w:pPr>
+      <w:pStyle w:val="Header"/>
+      <w:jc w:val="right"/>
+    </w:pPr>
+  </w:p>
+  <w:p>
+    <w:pPr>
+      <w:pStyle w:val="Heading3"/>
+      <w:jc w:val="right"/>
+      <w:rPr>
+        <w:b/>
+      </w:rPr>
+    </w:pPr>
+    <w:r>
+      <w:rPr>
+        <w:b/>
+      </w:rPr>
+      <w:t>Drew Matheson &amp; Sean Coombes</w:t>
+    </w:r>
+  </w:p>
+  <w:p>
+    <w:pPr>
+      <w:pStyle w:val="Header"/>
+    </w:pPr>
   </w:p>
 </w:hdr>
 </file>
@@ -780,8 +1562,8 @@
   <w:abstractNum w:abstractNumId="0">
     <w:nsid w:val="50EA6C82"/>
     <w:multiLevelType w:val="hybridMultilevel"/>
-    <w:tmpl w:val="3DF2E09E"/>
-    <w:lvl w:ilvl="0" w:tplc="10090001">
+    <w:tmpl w:val="0AF01E58"/>
+    <w:lvl w:ilvl="0" w:tplc="998E6AC4">
       <w:start w:val="1"/>
       <w:numFmt w:val="bullet"/>
       <w:lvlText w:val=""/>
@@ -791,6 +1573,7 @@
       </w:pPr>
       <w:rPr>
         <w:rFonts w:ascii="Symbol" w:hAnsi="Symbol" w:hint="default"/>
+        <w:color w:val="auto"/>
       </w:rPr>
     </w:lvl>
     <w:lvl w:ilvl="1" w:tplc="10090003" w:tentative="1">
@@ -1333,6 +2116,28 @@
       <w:szCs w:val="26"/>
     </w:rPr>
   </w:style>
+  <w:style w:type="paragraph" w:styleId="Heading3">
+    <w:name w:val="heading 3"/>
+    <w:basedOn w:val="Normal"/>
+    <w:next w:val="Normal"/>
+    <w:link w:val="Heading3Char"/>
+    <w:uiPriority w:val="9"/>
+    <w:unhideWhenUsed/>
+    <w:qFormat/>
+    <w:rsid w:val="002D6977"/>
+    <w:pPr>
+      <w:keepNext/>
+      <w:keepLines/>
+      <w:spacing w:before="40" w:after="0"/>
+      <w:outlineLvl w:val="2"/>
+    </w:pPr>
+    <w:rPr>
+      <w:rFonts w:asciiTheme="majorHAnsi" w:eastAsiaTheme="majorEastAsia" w:hAnsiTheme="majorHAnsi" w:cstheme="majorBidi"/>
+      <w:color w:val="1F4D78" w:themeColor="accent1" w:themeShade="7F"/>
+      <w:sz w:val="24"/>
+      <w:szCs w:val="24"/>
+    </w:rPr>
+  </w:style>
   <w:style w:type="character" w:default="1" w:styleId="DefaultParagraphFont">
     <w:name w:val="Default Paragraph Font"/>
     <w:uiPriority w:val="1"/>
@@ -1462,6 +2267,38 @@
     <w:rPr>
       <w:color w:val="954F72" w:themeColor="followedHyperlink"/>
       <w:u w:val="single"/>
+    </w:rPr>
+  </w:style>
+  <w:style w:type="character" w:customStyle="1" w:styleId="Heading3Char">
+    <w:name w:val="Heading 3 Char"/>
+    <w:basedOn w:val="DefaultParagraphFont"/>
+    <w:link w:val="Heading3"/>
+    <w:uiPriority w:val="9"/>
+    <w:rsid w:val="002D6977"/>
+    <w:rPr>
+      <w:rFonts w:asciiTheme="majorHAnsi" w:eastAsiaTheme="majorEastAsia" w:hAnsiTheme="majorHAnsi" w:cstheme="majorBidi"/>
+      <w:color w:val="1F4D78" w:themeColor="accent1" w:themeShade="7F"/>
+      <w:sz w:val="24"/>
+      <w:szCs w:val="24"/>
+    </w:rPr>
+  </w:style>
+  <w:style w:type="paragraph" w:styleId="Caption">
+    <w:name w:val="caption"/>
+    <w:basedOn w:val="Normal"/>
+    <w:next w:val="Normal"/>
+    <w:uiPriority w:val="35"/>
+    <w:unhideWhenUsed/>
+    <w:qFormat/>
+    <w:rsid w:val="008D22FC"/>
+    <w:pPr>
+      <w:spacing w:after="200" w:line="240" w:lineRule="auto"/>
+    </w:pPr>
+    <w:rPr>
+      <w:i/>
+      <w:iCs/>
+      <w:color w:val="44546A" w:themeColor="text2"/>
+      <w:sz w:val="18"/>
+      <w:szCs w:val="18"/>
     </w:rPr>
   </w:style>
 </w:styles>

</xml_diff>

<commit_message>
Updated the class diagram to show that the menu uses a FlashingTextDisplay
</commit_message>
<xml_diff>
--- a/DesignDoc.docx
+++ b/DesignDoc.docx
@@ -50,12 +50,14 @@
     </w:p>
     <w:p/>
     <w:p>
+      <w:proofErr w:type="spellStart"/>
       <w:r>
         <w:rPr>
           <w:b/>
         </w:rPr>
         <w:t>SharedSettings</w:t>
       </w:r>
+      <w:proofErr w:type="spellEnd"/>
       <w:r>
         <w:t>:</w:t>
       </w:r>
@@ -67,34 +69,40 @@
       </w:r>
     </w:p>
     <w:p>
+      <w:proofErr w:type="spellStart"/>
       <w:r>
         <w:rPr>
           <w:b/>
         </w:rPr>
         <w:t>InputHelper</w:t>
       </w:r>
+      <w:proofErr w:type="spellEnd"/>
       <w:r>
         <w:t>: Static extension / helper methods for dealing with user input.</w:t>
       </w:r>
     </w:p>
     <w:p>
+      <w:proofErr w:type="spellStart"/>
       <w:r>
         <w:rPr>
           <w:b/>
         </w:rPr>
         <w:t>TextDisplay</w:t>
       </w:r>
+      <w:proofErr w:type="spellEnd"/>
       <w:r>
         <w:t>: Displays a message on screen.</w:t>
       </w:r>
     </w:p>
     <w:p>
+      <w:proofErr w:type="spellStart"/>
       <w:r>
         <w:rPr>
           <w:b/>
         </w:rPr>
         <w:t>FlashingTextDisplay</w:t>
       </w:r>
+      <w:proofErr w:type="spellEnd"/>
       <w:r>
         <w:t>: Displays text on screen that flashes on and off. It is hidden for half the amount of time it is shown to improve readability.</w:t>
       </w:r>
@@ -107,38 +115,52 @@
         <w:t>Sprite</w:t>
       </w:r>
       <w:r>
-        <w:t>: Abstract class for any textured sprite. Simplifies creating new sprite classes by handling the SpriteBatch, texture, and position. Also has an implementation of draw which has the basic functionality required by most sprites.</w:t>
-      </w:r>
-    </w:p>
-    <w:p>
+        <w:t xml:space="preserve">: Abstract class for any textured sprite. Simplifies creating new sprite classes by handling the </w:t>
+      </w:r>
+      <w:proofErr w:type="spellStart"/>
+      <w:r>
+        <w:t>SpriteBatch</w:t>
+      </w:r>
+      <w:proofErr w:type="spellEnd"/>
+      <w:r>
+        <w:t>, texture, and position. Also has an implementation of draw which has the basic functionality required by most sprites.</w:t>
+      </w:r>
+    </w:p>
+    <w:p>
+      <w:proofErr w:type="spellStart"/>
       <w:r>
         <w:rPr>
           <w:b/>
         </w:rPr>
         <w:t>ScreenLoopSprite</w:t>
       </w:r>
+      <w:proofErr w:type="spellEnd"/>
       <w:r>
         <w:t>: A sprite that continuously loops from left to right on the screen in a seamless fashion by drawing two copies of the texture front to end.</w:t>
       </w:r>
     </w:p>
     <w:p>
+      <w:proofErr w:type="spellStart"/>
       <w:r>
         <w:rPr>
           <w:b/>
         </w:rPr>
         <w:t>AnimatedSprite</w:t>
       </w:r>
+      <w:proofErr w:type="spellEnd"/>
       <w:r>
         <w:t>: An abstract class for a sprite that has animation frames. This class handles creating the rectangles for each frame of the animation, looping through the frames, and drawing the current frame.</w:t>
       </w:r>
     </w:p>
     <w:p>
+      <w:proofErr w:type="spellStart"/>
       <w:r>
         <w:rPr>
           <w:b/>
         </w:rPr>
         <w:t>GameScene</w:t>
       </w:r>
+      <w:proofErr w:type="spellEnd"/>
       <w:r>
         <w:t xml:space="preserve">: </w:t>
       </w:r>
@@ -158,16 +180,26 @@
         <w:t xml:space="preserve">the added </w:t>
       </w:r>
       <w:r>
-        <w:t>components, one of drawable components and one of updateable components to reduce the work required when updating or drawing.</w:t>
-      </w:r>
-    </w:p>
-    <w:p>
+        <w:t xml:space="preserve">components, one of </w:t>
+      </w:r>
+      <w:proofErr w:type="spellStart"/>
+      <w:r>
+        <w:t>drawable</w:t>
+      </w:r>
+      <w:proofErr w:type="spellEnd"/>
+      <w:r>
+        <w:t xml:space="preserve"> components and one of updateable components to reduce the work required when updating or drawing.</w:t>
+      </w:r>
+    </w:p>
+    <w:p>
+      <w:proofErr w:type="spellStart"/>
       <w:r>
         <w:rPr>
           <w:b/>
         </w:rPr>
         <w:t>HelicopterGame</w:t>
       </w:r>
+      <w:proofErr w:type="spellEnd"/>
       <w:r>
         <w:t xml:space="preserve">: The game class. It </w:t>
       </w:r>
@@ -175,16 +207,26 @@
         <w:t>creates</w:t>
       </w:r>
       <w:r>
-        <w:t xml:space="preserve"> the SceneManager and sets the resolution to 1280x720.</w:t>
-      </w:r>
-    </w:p>
-    <w:p>
-      <w:r>
-        <w:rPr>
-          <w:b/>
-        </w:rPr>
+        <w:t xml:space="preserve"> the </w:t>
+      </w:r>
+      <w:proofErr w:type="spellStart"/>
+      <w:r>
         <w:t>SceneManager</w:t>
       </w:r>
+      <w:proofErr w:type="spellEnd"/>
+      <w:r>
+        <w:t xml:space="preserve"> and sets the resolution to 1280x720.</w:t>
+      </w:r>
+    </w:p>
+    <w:p>
+      <w:proofErr w:type="spellStart"/>
+      <w:r>
+        <w:rPr>
+          <w:b/>
+        </w:rPr>
+        <w:t>SceneManager</w:t>
+      </w:r>
+      <w:proofErr w:type="spellEnd"/>
       <w:r>
         <w:t>:</w:t>
       </w:r>
@@ -219,8 +261,21 @@
         <w:t>.</w:t>
       </w:r>
       <w:r>
-        <w:t xml:space="preserve"> It also responds to the state of certain scenes. For example if the ActionScene is in its game over state and it has a score higher than any of the high scores, it switches to the HighScoreScene</w:t>
-      </w:r>
+        <w:t xml:space="preserve"> It also responds to the state of certain scenes. For example if the </w:t>
+      </w:r>
+      <w:proofErr w:type="spellStart"/>
+      <w:r>
+        <w:t>ActionScene</w:t>
+      </w:r>
+      <w:proofErr w:type="spellEnd"/>
+      <w:r>
+        <w:t xml:space="preserve"> is in its game over state and it has a score higher than any of the high scores, it switches to the </w:t>
+      </w:r>
+      <w:proofErr w:type="spellStart"/>
+      <w:r>
+        <w:t>HighScoreScene</w:t>
+      </w:r>
+      <w:proofErr w:type="spellEnd"/>
       <w:r>
         <w:t xml:space="preserve"> which goes into a name entry state</w:t>
       </w:r>
@@ -234,6 +289,7 @@
           <w:b/>
         </w:rPr>
       </w:pPr>
+      <w:proofErr w:type="spellStart"/>
       <w:r>
         <w:rPr>
           <w:b/>
@@ -241,6 +297,7 @@
         <w:lastRenderedPageBreak/>
         <w:t>MenuScene</w:t>
       </w:r>
+      <w:proofErr w:type="spellEnd"/>
       <w:r>
         <w:t>:</w:t>
       </w:r>
@@ -254,7 +311,15 @@
         <w:t xml:space="preserve"> by pressing up or down to move the selection and enter to confirm the selection.</w:t>
       </w:r>
       <w:r>
-        <w:t xml:space="preserve"> Notified SceneManager when a menu selection is made.</w:t>
+        <w:t xml:space="preserve"> Notified </w:t>
+      </w:r>
+      <w:proofErr w:type="spellStart"/>
+      <w:r>
+        <w:t>SceneManager</w:t>
+      </w:r>
+      <w:proofErr w:type="spellEnd"/>
+      <w:r>
+        <w:t xml:space="preserve"> when a menu selection is made.</w:t>
       </w:r>
       <w:r>
         <w:rPr>
@@ -264,23 +329,27 @@
       </w:r>
     </w:p>
     <w:p>
+      <w:proofErr w:type="spellStart"/>
       <w:r>
         <w:rPr>
           <w:b/>
         </w:rPr>
         <w:t>MenuComponent</w:t>
       </w:r>
+      <w:proofErr w:type="spellEnd"/>
       <w:r>
         <w:t>: Handles the menu scene input and draws the menu entries.</w:t>
       </w:r>
     </w:p>
     <w:p>
+      <w:proofErr w:type="spellStart"/>
       <w:r>
         <w:rPr>
           <w:b/>
         </w:rPr>
         <w:t>HowToPlayScene</w:t>
       </w:r>
+      <w:proofErr w:type="spellEnd"/>
       <w:r>
         <w:t>:</w:t>
       </w:r>
@@ -292,34 +361,40 @@
       </w:r>
     </w:p>
     <w:p>
+      <w:proofErr w:type="spellStart"/>
       <w:r>
         <w:rPr>
           <w:b/>
         </w:rPr>
         <w:t>HelpScene</w:t>
       </w:r>
+      <w:proofErr w:type="spellEnd"/>
       <w:r>
         <w:t>: Displays a description of the game. Draws a single sprite with an image showing the description as the texture.</w:t>
       </w:r>
     </w:p>
     <w:p>
+      <w:proofErr w:type="spellStart"/>
       <w:r>
         <w:rPr>
           <w:b/>
         </w:rPr>
         <w:t>CreditScene</w:t>
       </w:r>
+      <w:proofErr w:type="spellEnd"/>
       <w:r>
         <w:t>: Displays the credits for the game including references to the sounds used. Draws a single sprite with an image showing the credits as the texture.</w:t>
       </w:r>
     </w:p>
     <w:p>
+      <w:proofErr w:type="spellStart"/>
       <w:r>
         <w:rPr>
           <w:b/>
         </w:rPr>
         <w:t>HighScoreScene</w:t>
       </w:r>
+      <w:proofErr w:type="spellEnd"/>
       <w:r>
         <w:t>:</w:t>
       </w:r>
@@ -338,23 +413,27 @@
       </w:r>
     </w:p>
     <w:p>
+      <w:proofErr w:type="spellStart"/>
       <w:r>
         <w:rPr>
           <w:b/>
         </w:rPr>
         <w:t>HighScoreEntry</w:t>
       </w:r>
+      <w:proofErr w:type="spellEnd"/>
       <w:r>
         <w:t>: Represents the score and player name for an entry on the high score scene.</w:t>
       </w:r>
     </w:p>
     <w:p>
+      <w:proofErr w:type="spellStart"/>
       <w:r>
         <w:rPr>
           <w:b/>
         </w:rPr>
         <w:t>ActionScene</w:t>
       </w:r>
+      <w:proofErr w:type="spellEnd"/>
       <w:r>
         <w:t>:</w:t>
       </w:r>
@@ -371,7 +450,15 @@
         <w:t xml:space="preserve"> The current games score</w:t>
       </w:r>
       <w:r>
-        <w:t>, which is managed by the ActionScene,</w:t>
+        <w:t xml:space="preserve">, which is managed by the </w:t>
+      </w:r>
+      <w:proofErr w:type="spellStart"/>
+      <w:r>
+        <w:t>ActionScene</w:t>
+      </w:r>
+      <w:proofErr w:type="spellEnd"/>
+      <w:r>
+        <w:t>,</w:t>
       </w:r>
       <w:r>
         <w:t xml:space="preserve"> is displayed on the top left and the highest score is displayed on the top right.</w:t>
@@ -388,7 +475,15 @@
         <w:t>:</w:t>
       </w:r>
       <w:r>
-        <w:t xml:space="preserve"> A collidable sprite for the </w:t>
+        <w:t xml:space="preserve"> A </w:t>
+      </w:r>
+      <w:proofErr w:type="spellStart"/>
+      <w:r>
+        <w:t>collidable</w:t>
+      </w:r>
+      <w:proofErr w:type="spellEnd"/>
+      <w:r>
+        <w:t xml:space="preserve"> sprite for the </w:t>
       </w:r>
       <w:r>
         <w:t xml:space="preserve">player to avoid </w:t>
@@ -437,7 +532,15 @@
         <w:t>Border</w:t>
       </w:r>
       <w:r>
-        <w:t>: A collidable sprite for the scrolling top and bottom borders of the action scene. It plays a sound when it is involved with a collision.</w:t>
+        <w:t xml:space="preserve">: A </w:t>
+      </w:r>
+      <w:proofErr w:type="spellStart"/>
+      <w:r>
+        <w:t>collidable</w:t>
+      </w:r>
+      <w:proofErr w:type="spellEnd"/>
+      <w:r>
+        <w:t xml:space="preserve"> sprite for the scrolling top and bottom borders of the action scene. It plays a sound when it is involved with a collision.</w:t>
       </w:r>
     </w:p>
     <w:p>
@@ -454,7 +557,15 @@
         <w:t xml:space="preserve"> An animated explosion that plays when the helicopter crashes.</w:t>
       </w:r>
       <w:r>
-        <w:t xml:space="preserve"> It inherits from AnimatedSprite </w:t>
+        <w:t xml:space="preserve"> It inherits from </w:t>
+      </w:r>
+      <w:proofErr w:type="spellStart"/>
+      <w:r>
+        <w:t>AnimatedSprite</w:t>
+      </w:r>
+      <w:proofErr w:type="spellEnd"/>
+      <w:r>
+        <w:t xml:space="preserve"> </w:t>
       </w:r>
       <w:r>
         <w:t xml:space="preserve">but </w:t>
@@ -476,12 +587,14 @@
       </w:r>
     </w:p>
     <w:p>
+      <w:proofErr w:type="spellStart"/>
       <w:r>
         <w:rPr>
           <w:b/>
         </w:rPr>
         <w:t>CollisionManager</w:t>
       </w:r>
+      <w:proofErr w:type="spellEnd"/>
       <w:r>
         <w:t>:</w:t>
       </w:r>
@@ -499,12 +612,14 @@
       </w:r>
     </w:p>
     <w:p>
+      <w:proofErr w:type="spellStart"/>
       <w:r>
         <w:rPr>
           <w:b/>
         </w:rPr>
         <w:t>ICollidable</w:t>
       </w:r>
+      <w:proofErr w:type="spellEnd"/>
       <w:r>
         <w:t xml:space="preserve"> – Interface: Interface with methods for getting an objects bounds and for notifying the object </w:t>
       </w:r>
@@ -549,18 +664,18 @@
           <w:lang w:eastAsia="en-CA"/>
         </w:rPr>
         <w:drawing>
-          <wp:anchor distT="0" distB="0" distL="114300" distR="114300" simplePos="0" relativeHeight="251661312" behindDoc="0" locked="0" layoutInCell="1" allowOverlap="1">
+          <wp:anchor distT="0" distB="0" distL="114300" distR="114300" simplePos="0" relativeHeight="251661312" behindDoc="0" locked="0" layoutInCell="1" allowOverlap="1" wp14:anchorId="63DD5949" wp14:editId="3DB72474">
             <wp:simplePos x="0" y="0"/>
-            <wp:positionH relativeFrom="column">
-              <wp:posOffset>-914400</wp:posOffset>
+            <wp:positionH relativeFrom="page">
+              <wp:align>left</wp:align>
             </wp:positionH>
             <wp:positionV relativeFrom="paragraph">
-              <wp:posOffset>1226</wp:posOffset>
+              <wp:posOffset>398984</wp:posOffset>
             </wp:positionV>
-            <wp:extent cx="7772400" cy="7196328"/>
-            <wp:effectExtent l="0" t="0" r="0" b="5080"/>
-            <wp:wrapTopAndBottom/>
-            <wp:docPr id="11" name="Picture 11"/>
+            <wp:extent cx="7780655" cy="7138035"/>
+            <wp:effectExtent l="0" t="0" r="0" b="5715"/>
+            <wp:wrapSquare wrapText="bothSides"/>
+            <wp:docPr id="2" name="Picture 2"/>
             <wp:cNvGraphicFramePr>
               <a:graphicFrameLocks xmlns:a="http://schemas.openxmlformats.org/drawingml/2006/main" noChangeAspect="1"/>
             </wp:cNvGraphicFramePr>
@@ -568,7 +683,7 @@
               <a:graphicData uri="http://schemas.openxmlformats.org/drawingml/2006/picture">
                 <pic:pic xmlns:pic="http://schemas.openxmlformats.org/drawingml/2006/picture">
                   <pic:nvPicPr>
-                    <pic:cNvPr id="0" name="Picture 11"/>
+                    <pic:cNvPr id="0" name="Picture 1"/>
                     <pic:cNvPicPr>
                       <a:picLocks noChangeAspect="1" noChangeArrowheads="1"/>
                     </pic:cNvPicPr>
@@ -581,13 +696,13 @@
                         </a:ext>
                       </a:extLst>
                     </a:blip>
-                    <a:srcRect r="3013"/>
+                    <a:srcRect l="1885" r="3273"/>
                     <a:stretch/>
                   </pic:blipFill>
                   <pic:spPr bwMode="auto">
                     <a:xfrm>
                       <a:off x="0" y="0"/>
-                      <a:ext cx="7772400" cy="7196328"/>
+                      <a:ext cx="7780655" cy="7138035"/>
                     </a:xfrm>
                     <a:prstGeom prst="rect">
                       <a:avLst/>
@@ -605,6 +720,9 @@
                 </pic:pic>
               </a:graphicData>
             </a:graphic>
+            <wp14:sizeRelH relativeFrom="margin">
+              <wp14:pctWidth>0</wp14:pctWidth>
+            </wp14:sizeRelH>
             <wp14:sizeRelV relativeFrom="margin">
               <wp14:pctHeight>0</wp14:pctHeight>
             </wp14:sizeRelV>
@@ -614,11 +732,12 @@
       <w:r>
         <w:rPr>
           <w:noProof/>
+          <w:lang w:eastAsia="en-CA"/>
         </w:rPr>
         <mc:AlternateContent>
           <mc:Choice Requires="wps">
             <w:drawing>
-              <wp:anchor distT="0" distB="0" distL="114300" distR="114300" simplePos="0" relativeHeight="251660288" behindDoc="0" locked="0" layoutInCell="1" allowOverlap="1" wp14:anchorId="4C92BEBC" wp14:editId="34AC1C52">
+              <wp:anchor distT="0" distB="0" distL="114300" distR="114300" simplePos="0" relativeHeight="251660288" behindDoc="0" locked="0" layoutInCell="1" allowOverlap="1" wp14:anchorId="0DC6BEAD" wp14:editId="1C8DA2A8">
                 <wp:simplePos x="0" y="0"/>
                 <wp:positionH relativeFrom="page">
                   <wp:posOffset>94945</wp:posOffset>
@@ -724,7 +843,27 @@
                                 <w:sz w:val="24"/>
                                 <w:szCs w:val="24"/>
                               </w:rPr>
-                              <w:t>ee the UMLModels project in the game solution for higher resolution class diagram</w:t>
+                              <w:t xml:space="preserve">ee the </w:t>
+                            </w:r>
+                            <w:proofErr w:type="spellStart"/>
+                            <w:r>
+                              <w:rPr>
+                                <w:b/>
+                                <w:i w:val="0"/>
+                                <w:sz w:val="24"/>
+                                <w:szCs w:val="24"/>
+                              </w:rPr>
+                              <w:t>UMLModels</w:t>
+                            </w:r>
+                            <w:proofErr w:type="spellEnd"/>
+                            <w:r>
+                              <w:rPr>
+                                <w:b/>
+                                <w:i w:val="0"/>
+                                <w:sz w:val="24"/>
+                                <w:szCs w:val="24"/>
+                              </w:rPr>
+                              <w:t xml:space="preserve"> project in the game solution for higher resolution class diagram</w:t>
                             </w:r>
                           </w:p>
                         </w:txbxContent>
@@ -749,7 +888,7 @@
           </mc:Choice>
           <mc:Fallback>
             <w:pict>
-              <v:shapetype w14:anchorId="4C92BEBC" id="_x0000_t202" coordsize="21600,21600" o:spt="202" path="m,l,21600r21600,l21600,xe">
+              <v:shapetype w14:anchorId="0DC6BEAD" id="_x0000_t202" coordsize="21600,21600" o:spt="202" path="m,l,21600r21600,l21600,xe">
                 <v:stroke joinstyle="miter"/>
                 <v:path gradientshapeok="t" o:connecttype="rect"/>
               </v:shapetype>
@@ -827,7 +966,27 @@
                           <w:sz w:val="24"/>
                           <w:szCs w:val="24"/>
                         </w:rPr>
-                        <w:t>ee the UMLModels project in the game solution for higher resolution class diagram</w:t>
+                        <w:t xml:space="preserve">ee the </w:t>
+                      </w:r>
+                      <w:proofErr w:type="spellStart"/>
+                      <w:r>
+                        <w:rPr>
+                          <w:b/>
+                          <w:i w:val="0"/>
+                          <w:sz w:val="24"/>
+                          <w:szCs w:val="24"/>
+                        </w:rPr>
+                        <w:t>UMLModels</w:t>
+                      </w:r>
+                      <w:proofErr w:type="spellEnd"/>
+                      <w:r>
+                        <w:rPr>
+                          <w:b/>
+                          <w:i w:val="0"/>
+                          <w:sz w:val="24"/>
+                          <w:szCs w:val="24"/>
+                        </w:rPr>
+                        <w:t xml:space="preserve"> project in the game solution for higher resolution class diagram</w:t>
                       </w:r>
                     </w:p>
                   </w:txbxContent>
@@ -887,7 +1046,7 @@
       <w:r>
         <w:t xml:space="preserve">Background Texture: </w:t>
       </w:r>
-      <w:hyperlink r:id="rId8" w:history="1">
+      <w:hyperlink r:id="rId8" w:anchor="BLOGGER_PHOTO_ID_5177196950156455650" w:history="1">
         <w:r>
           <w:rPr>
             <w:rStyle w:val="Hyperlink"/>
@@ -907,7 +1066,7 @@
       <w:r>
         <w:t xml:space="preserve">Border Texture: </w:t>
       </w:r>
-      <w:hyperlink r:id="rId9" w:history="1">
+      <w:hyperlink r:id="rId9" w:anchor="BLOGGER_PHOTO_ID_5177185259255474882" w:history="1">
         <w:r>
           <w:rPr>
             <w:rStyle w:val="Hyperlink"/>
@@ -931,7 +1090,7 @@
       <w:r>
         <w:t xml:space="preserve">Obstacle Texture: </w:t>
       </w:r>
-      <w:hyperlink r:id="rId10" w:history="1">
+      <w:hyperlink r:id="rId10" w:anchor="BLOGGER_PHOTO_ID_5177185250665540258" w:history="1">
         <w:r>
           <w:rPr>
             <w:rStyle w:val="Hyperlink"/>
@@ -1271,6 +1430,8 @@
       <w:pPr>
         <w:jc w:val="center"/>
       </w:pPr>
+      <w:bookmarkStart w:id="0" w:name="_GoBack"/>
+      <w:bookmarkEnd w:id="0"/>
     </w:p>
     <w:sectPr>
       <w:headerReference w:type="even" r:id="rId23"/>
@@ -1367,7 +1528,7 @@
         <w:noProof/>
         <w:color w:val="2E74B5" w:themeColor="accent1" w:themeShade="BF"/>
       </w:rPr>
-      <w:t>2</w:t>
+      <w:t>4</w:t>
     </w:r>
     <w:r>
       <w:rPr>
@@ -1525,8 +1686,6 @@
       </w:rPr>
       <w:t>ument</w:t>
     </w:r>
-    <w:bookmarkStart w:id="0" w:name="_GoBack"/>
-    <w:bookmarkEnd w:id="0"/>
   </w:p>
   <w:p>
     <w:pPr>
@@ -1546,8 +1705,16 @@
       <w:rPr>
         <w:b/>
       </w:rPr>
-      <w:t>Drew Matheson &amp; Sean Coombes</w:t>
+      <w:t xml:space="preserve">Drew Matheson &amp; Sean </w:t>
     </w:r>
+    <w:proofErr w:type="spellStart"/>
+    <w:r>
+      <w:rPr>
+        <w:b/>
+      </w:rPr>
+      <w:t>Coombes</w:t>
+    </w:r>
+    <w:proofErr w:type="spellEnd"/>
   </w:p>
   <w:p>
     <w:pPr>

</xml_diff>